<commit_message>
add arquivos word e balsamiq
INCOMPLETO
</commit_message>
<xml_diff>
--- a/Fase 1 - ATOA.docx
+++ b/Fase 1 - ATOA.docx
@@ -506,8 +506,6 @@
         </w:rPr>
         <w:t>4/18</w:t>
       </w:r>
-      <w:bookmarkStart w:id="0" w:name="_GoBack"/>
-      <w:bookmarkEnd w:id="0"/>
     </w:p>
     <w:p>
       <w:pPr>
@@ -623,10 +621,7 @@
         <w:t xml:space="preserve">: </w:t>
       </w:r>
       <w:r>
-        <w:t>recomendação 01</w:t>
-      </w:r>
-      <w:r>
-        <w:t>/17</w:t>
+        <w:t>recomendação 01/17</w:t>
       </w:r>
     </w:p>
     <w:p>
@@ -667,6 +662,42 @@
           <w:bCs/>
         </w:rPr>
         <w:t>Imagem do protótipo de tela do sistema em que o subcritério será aplicado:</w:t>
+      </w:r>
+    </w:p>
+    <w:p>
+      <w:pPr>
+        <w:jc w:val="both"/>
+        <w:rPr>
+          <w:b/>
+          <w:bCs/>
+          <w:color w:val="FF0000"/>
+        </w:rPr>
+      </w:pPr>
+      <w:r>
+        <w:rPr>
+          <w:b/>
+          <w:bCs/>
+          <w:color w:val="FF0000"/>
+        </w:rPr>
+        <w:t xml:space="preserve">Tela de </w:t>
+      </w:r>
+      <w:proofErr w:type="spellStart"/>
+      <w:r>
+        <w:rPr>
+          <w:b/>
+          <w:bCs/>
+          <w:color w:val="FF0000"/>
+        </w:rPr>
+        <w:t>login</w:t>
+      </w:r>
+      <w:proofErr w:type="spellEnd"/>
+      <w:r>
+        <w:rPr>
+          <w:b/>
+          <w:bCs/>
+          <w:color w:val="FF0000"/>
+        </w:rPr>
+        <w:t xml:space="preserve"> </w:t>
       </w:r>
     </w:p>
     <w:p>
@@ -713,10 +744,7 @@
         <w:t xml:space="preserve"> </w:t>
       </w:r>
       <w:r>
-        <w:t>recomendação 02</w:t>
-      </w:r>
-      <w:r>
-        <w:t>/17</w:t>
+        <w:t>recomendação 02/17</w:t>
       </w:r>
     </w:p>
     <w:p>
@@ -738,7 +766,15 @@
         <w:rPr>
           <w:rFonts w:ascii="Times New Roman" w:hAnsi="Times New Roman" w:cs="Times New Roman"/>
         </w:rPr>
-        <w:t>: Caso haja algum erro inesperado ou se a introdução de ações deve ser interrompida por algum processo, o usuário deverá ser informado.</w:t>
+        <w:t>: Caso haja algum erro inesperado ou se a introdução de ações deve ser interrompida por algum processo, o usuário deverá ser informa</w:t>
+      </w:r>
+      <w:bookmarkStart w:id="0" w:name="_GoBack"/>
+      <w:bookmarkEnd w:id="0"/>
+      <w:r>
+        <w:rPr>
+          <w:rFonts w:ascii="Times New Roman" w:hAnsi="Times New Roman" w:cs="Times New Roman"/>
+        </w:rPr>
+        <w:t>do.</w:t>
       </w:r>
     </w:p>
     <w:p>
@@ -761,38 +797,55 @@
       <w:pPr>
         <w:jc w:val="both"/>
         <w:rPr>
-          <w:rFonts w:ascii="Times New Roman" w:hAnsi="Times New Roman" w:cs="Times New Roman"/>
-          <w:b/>
-          <w:bCs/>
-        </w:rPr>
-      </w:pPr>
-    </w:p>
-    <w:p>
-      <w:pPr>
-        <w:jc w:val="both"/>
-        <w:rPr>
-          <w:rFonts w:ascii="Times New Roman" w:hAnsi="Times New Roman" w:cs="Times New Roman"/>
-          <w:b/>
-          <w:bCs/>
-        </w:rPr>
-      </w:pPr>
-    </w:p>
-    <w:p>
-      <w:pPr>
-        <w:jc w:val="both"/>
-        <w:rPr>
-          <w:rFonts w:ascii="Times New Roman" w:hAnsi="Times New Roman" w:cs="Times New Roman"/>
-          <w:b/>
-          <w:bCs/>
-        </w:rPr>
-      </w:pPr>
-      <w:r>
-        <w:rPr>
-          <w:rFonts w:ascii="Times New Roman" w:hAnsi="Times New Roman" w:cs="Times New Roman"/>
-          <w:b/>
-          <w:bCs/>
-        </w:rPr>
-        <w:lastRenderedPageBreak/>
+          <w:b/>
+          <w:bCs/>
+          <w:color w:val="FF0000"/>
+        </w:rPr>
+      </w:pPr>
+      <w:r>
+        <w:rPr>
+          <w:b/>
+          <w:bCs/>
+          <w:color w:val="FF0000"/>
+        </w:rPr>
+        <w:t>Relatório erro</w:t>
+      </w:r>
+    </w:p>
+    <w:p>
+      <w:pPr>
+        <w:jc w:val="both"/>
+        <w:rPr>
+          <w:rFonts w:ascii="Times New Roman" w:hAnsi="Times New Roman" w:cs="Times New Roman"/>
+          <w:b/>
+          <w:bCs/>
+        </w:rPr>
+      </w:pPr>
+    </w:p>
+    <w:p>
+      <w:pPr>
+        <w:jc w:val="both"/>
+        <w:rPr>
+          <w:rFonts w:ascii="Times New Roman" w:hAnsi="Times New Roman" w:cs="Times New Roman"/>
+          <w:b/>
+          <w:bCs/>
+        </w:rPr>
+      </w:pPr>
+    </w:p>
+    <w:p>
+      <w:pPr>
+        <w:jc w:val="both"/>
+        <w:rPr>
+          <w:rFonts w:ascii="Times New Roman" w:hAnsi="Times New Roman" w:cs="Times New Roman"/>
+          <w:b/>
+          <w:bCs/>
+        </w:rPr>
+      </w:pPr>
+      <w:r>
+        <w:rPr>
+          <w:rFonts w:ascii="Times New Roman" w:hAnsi="Times New Roman" w:cs="Times New Roman"/>
+          <w:b/>
+          <w:bCs/>
+        </w:rPr>
         <w:t>Código</w:t>
       </w:r>
       <w:r>
@@ -808,10 +861,7 @@
         <w:t xml:space="preserve"> </w:t>
       </w:r>
       <w:r>
-        <w:t>recomendação 06</w:t>
-      </w:r>
-      <w:r>
-        <w:t>/17</w:t>
+        <w:t>recomendação 06/17</w:t>
       </w:r>
     </w:p>
     <w:p>
@@ -855,21 +905,25 @@
           <w:b/>
           <w:bCs/>
         </w:rPr>
-        <w:t xml:space="preserve">Imagem do protótipo de tela </w:t>
-      </w:r>
-      <w:r>
-        <w:rPr>
-          <w:b/>
-          <w:bCs/>
-        </w:rPr>
-        <w:t>do sistema em que o subcritério</w:t>
-      </w:r>
-      <w:r>
-        <w:rPr>
-          <w:b/>
-          <w:bCs/>
-        </w:rPr>
-        <w:t xml:space="preserve"> será aplicado:</w:t>
+        <w:t>Imagem do protótipo de tela do sistema em que o subcritério será aplicado:</w:t>
+      </w:r>
+    </w:p>
+    <w:p>
+      <w:pPr>
+        <w:jc w:val="both"/>
+        <w:rPr>
+          <w:b/>
+          <w:bCs/>
+          <w:color w:val="FF0000"/>
+        </w:rPr>
+      </w:pPr>
+      <w:r>
+        <w:rPr>
+          <w:b/>
+          <w:bCs/>
+          <w:color w:val="FF0000"/>
+        </w:rPr>
+        <w:t>Relatórios carregando</w:t>
       </w:r>
     </w:p>
     <w:p>
@@ -914,10 +968,7 @@
         <w:t xml:space="preserve">: </w:t>
       </w:r>
       <w:r>
-        <w:t>recomendação 07</w:t>
-      </w:r>
-      <w:r>
-        <w:t>/17</w:t>
+        <w:t>recomendação 07/17</w:t>
       </w:r>
     </w:p>
     <w:p>
@@ -967,8 +1018,18 @@
           <w:rFonts w:ascii="Times New Roman" w:hAnsi="Times New Roman" w:cs="Times New Roman"/>
           <w:b/>
           <w:bCs/>
-        </w:rPr>
-      </w:pPr>
+          <w:color w:val="FF0000"/>
+        </w:rPr>
+      </w:pPr>
+      <w:r>
+        <w:rPr>
+          <w:rFonts w:ascii="Times New Roman" w:hAnsi="Times New Roman" w:cs="Times New Roman"/>
+          <w:b/>
+          <w:bCs/>
+          <w:color w:val="FF0000"/>
+        </w:rPr>
+        <w:t>Relatórios sucesso carregamento</w:t>
+      </w:r>
     </w:p>
     <w:p>
       <w:pPr>
@@ -1147,10 +1208,7 @@
         <w:t xml:space="preserve">: </w:t>
       </w:r>
       <w:r>
-        <w:t>recomendação 02</w:t>
-      </w:r>
-      <w:r>
-        <w:t>/17</w:t>
+        <w:t>recomendação 02/17</w:t>
       </w:r>
     </w:p>
     <w:p>
@@ -1197,6 +1255,24 @@
           <w:bCs/>
         </w:rPr>
         <w:t>Imagem do protótipo de tela do sistema em que o subcritério será aplicado:</w:t>
+      </w:r>
+    </w:p>
+    <w:p>
+      <w:pPr>
+        <w:jc w:val="both"/>
+        <w:rPr>
+          <w:b/>
+          <w:bCs/>
+          <w:color w:val="FF0000"/>
+        </w:rPr>
+      </w:pPr>
+      <w:r>
+        <w:rPr>
+          <w:b/>
+          <w:bCs/>
+          <w:color w:val="FF0000"/>
+        </w:rPr>
+        <w:t>Relatórios erro carregamento</w:t>
       </w:r>
     </w:p>
     <w:p>
@@ -1342,10 +1418,7 @@
         <w:t xml:space="preserve"> </w:t>
       </w:r>
       <w:r>
-        <w:t>recomendação 06</w:t>
-      </w:r>
-      <w:r>
-        <w:t>/17</w:t>
+        <w:t>recomendação 06/17</w:t>
       </w:r>
     </w:p>
     <w:p>
@@ -1569,10 +1642,7 @@
         <w:t xml:space="preserve">: </w:t>
       </w:r>
       <w:r>
-        <w:t>recomendação 07</w:t>
-      </w:r>
-      <w:r>
-        <w:t>/17</w:t>
+        <w:t>recomendação 07/17</w:t>
       </w:r>
     </w:p>
     <w:p>
@@ -1694,6 +1764,7 @@
           <w:b/>
           <w:bCs/>
         </w:rPr>
+        <w:lastRenderedPageBreak/>
         <w:t xml:space="preserve">Nome do Critério: </w:t>
       </w:r>
       <w:r>
@@ -1724,71 +1795,579 @@
       </w:r>
       <w:proofErr w:type="spellEnd"/>
       <w:r>
-        <w:t xml:space="preserve"> no sistema ou não, ou </w:t>
+        <w:t xml:space="preserve"> no sistema ou não, ou em que ponto do preenchimento de um formulário ele se encontra). Também inclui a forma que um sistema induz o usuário a realizar determinadas ações da maneira correta, como a entrada de dados.</w:t>
+      </w:r>
+    </w:p>
+    <w:p>
+      <w:pPr>
+        <w:jc w:val="both"/>
+        <w:rPr>
+          <w:b/>
+          <w:bCs/>
+        </w:rPr>
+      </w:pPr>
+      <w:r>
+        <w:rPr>
+          <w:b/>
+          <w:bCs/>
+        </w:rPr>
+        <w:t>Subcritérios</w:t>
+      </w:r>
+      <w:r>
+        <w:t>:</w:t>
+      </w:r>
+    </w:p>
+    <w:p>
+      <w:pPr>
+        <w:jc w:val="both"/>
+        <w:rPr>
+          <w:b/>
+          <w:bCs/>
+        </w:rPr>
+      </w:pPr>
+      <w:r>
+        <w:rPr>
+          <w:b/>
+          <w:bCs/>
+        </w:rPr>
+        <w:t>Código</w:t>
+      </w:r>
+      <w:r>
+        <w:t xml:space="preserve">: </w:t>
+      </w:r>
+      <w:r>
+        <w:t>recomendação 03/17</w:t>
+      </w:r>
+    </w:p>
+    <w:p>
+      <w:pPr>
+        <w:jc w:val="both"/>
+        <w:rPr>
+          <w:b/>
+          <w:bCs/>
+        </w:rPr>
+      </w:pPr>
+      <w:r>
+        <w:rPr>
+          <w:b/>
+          <w:bCs/>
+        </w:rPr>
+        <w:t>Descrição do Subcritério</w:t>
+      </w:r>
+      <w:r>
+        <w:t xml:space="preserve">: Caso o dado a ser inserido no sistema possua um formato particular (datas, CPF, </w:t>
+      </w:r>
+      <w:proofErr w:type="spellStart"/>
+      <w:r>
+        <w:t>etc</w:t>
+      </w:r>
+      <w:proofErr w:type="spellEnd"/>
+      <w:r>
+        <w:t>), os campos de entrada para esses dados devem estar descritos através de um rótulo.</w:t>
+      </w:r>
+    </w:p>
+    <w:p>
+      <w:pPr>
+        <w:jc w:val="both"/>
+        <w:rPr>
+          <w:b/>
+          <w:bCs/>
+        </w:rPr>
+      </w:pPr>
+      <w:r>
+        <w:rPr>
+          <w:b/>
+          <w:bCs/>
+        </w:rPr>
+        <w:t>Imagem do protótipo de tela do sistema em que o subcritério será aplicado:</w:t>
+      </w:r>
+    </w:p>
+    <w:p>
+      <w:pPr>
+        <w:jc w:val="both"/>
+        <w:rPr>
+          <w:b/>
+          <w:bCs/>
+        </w:rPr>
+      </w:pPr>
+    </w:p>
+    <w:p>
+      <w:pPr>
+        <w:jc w:val="both"/>
+        <w:rPr>
+          <w:b/>
+          <w:bCs/>
+        </w:rPr>
+      </w:pPr>
+      <w:r>
+        <w:rPr>
+          <w:b/>
+          <w:bCs/>
+        </w:rPr>
+        <w:t>Código</w:t>
+      </w:r>
+      <w:r>
+        <w:t>: recomendação 07/17</w:t>
+      </w:r>
+    </w:p>
+    <w:p>
+      <w:pPr>
+        <w:jc w:val="both"/>
+        <w:rPr>
+          <w:b/>
+          <w:bCs/>
+        </w:rPr>
+      </w:pPr>
+      <w:r>
+        <w:rPr>
+          <w:b/>
+          <w:bCs/>
+        </w:rPr>
+        <w:t>Descrição do Subcritério</w:t>
+      </w:r>
+      <w:r>
+        <w:t>: Quando uma lista mostrada ao usuário contiver mais itens do que for possível exibir em tela, deverá haver uma indicação clara de que a lista não está completa.</w:t>
+      </w:r>
+    </w:p>
+    <w:p>
+      <w:pPr>
+        <w:jc w:val="both"/>
+        <w:rPr>
+          <w:b/>
+          <w:bCs/>
+        </w:rPr>
+      </w:pPr>
+      <w:r>
+        <w:rPr>
+          <w:b/>
+          <w:bCs/>
+        </w:rPr>
+        <w:t>Imagem do protótipo de tela do sistema em que o subcritério será aplicado:</w:t>
+      </w:r>
+    </w:p>
+    <w:p>
+      <w:pPr>
+        <w:jc w:val="both"/>
+        <w:rPr>
+          <w:b/>
+          <w:bCs/>
+        </w:rPr>
+      </w:pPr>
+    </w:p>
+    <w:p>
+      <w:pPr>
+        <w:jc w:val="both"/>
+        <w:rPr>
+          <w:b/>
+          <w:bCs/>
+        </w:rPr>
+      </w:pPr>
+      <w:r>
+        <w:rPr>
+          <w:b/>
+          <w:bCs/>
+        </w:rPr>
+        <w:t>Código</w:t>
+      </w:r>
+      <w:r>
+        <w:t>: recomendação 13/17</w:t>
+      </w:r>
+    </w:p>
+    <w:p>
+      <w:pPr>
+        <w:jc w:val="both"/>
+        <w:rPr>
+          <w:b/>
+          <w:bCs/>
+        </w:rPr>
+      </w:pPr>
+      <w:r>
+        <w:rPr>
+          <w:b/>
+          <w:bCs/>
+        </w:rPr>
+        <w:t>Descrição do Subcritério</w:t>
+      </w:r>
+      <w:r>
+        <w:t>: Todas as informações que o usuário necessita para cumprir uma ação devem ser apresentadas pelo sistema; o usuário não deve precisar memorizar informações entre etapas de um processo (por exemplo, se o usuário precisar de um código de identificação de um funcionário, ele deverá poder buscar essa informação na mesma tela do sistema)</w:t>
+      </w:r>
+    </w:p>
+    <w:p>
+      <w:pPr>
+        <w:jc w:val="both"/>
+        <w:rPr>
+          <w:b/>
+          <w:bCs/>
+        </w:rPr>
+      </w:pPr>
+      <w:r>
+        <w:rPr>
+          <w:b/>
+          <w:bCs/>
+        </w:rPr>
+        <w:t>Imagem do protótipo de tela do sistema em que o subcritério será aplicado:</w:t>
+      </w:r>
+    </w:p>
+    <w:p>
+      <w:pPr>
+        <w:jc w:val="both"/>
+      </w:pPr>
+    </w:p>
+    <w:p>
+      <w:pPr>
+        <w:jc w:val="both"/>
+        <w:rPr>
+          <w:b/>
+          <w:bCs/>
+        </w:rPr>
+      </w:pPr>
+      <w:r>
+        <w:rPr>
+          <w:b/>
+          <w:bCs/>
+        </w:rPr>
+        <w:t>Código</w:t>
+      </w:r>
+      <w:r>
+        <w:t>: recomendação 12/17</w:t>
+      </w:r>
+    </w:p>
+    <w:p>
+      <w:pPr>
+        <w:jc w:val="both"/>
+        <w:rPr>
+          <w:b/>
+          <w:bCs/>
+        </w:rPr>
+      </w:pPr>
+      <w:r>
+        <w:rPr>
+          <w:b/>
+          <w:bCs/>
+        </w:rPr>
+        <w:t>Descrição do Subcritério</w:t>
+      </w:r>
+      <w:r>
+        <w:t>: Ao interagir com um menu, deve ser óbvio ao usuário se um item desse menu irá executar um comando, ou se ele o levará a uma nova série de menus.</w:t>
+      </w:r>
+    </w:p>
+    <w:p>
+      <w:pPr>
+        <w:jc w:val="both"/>
+        <w:rPr>
+          <w:b/>
+          <w:bCs/>
+        </w:rPr>
+      </w:pPr>
+      <w:r>
+        <w:rPr>
+          <w:b/>
+          <w:bCs/>
+        </w:rPr>
+        <w:t>Imagem do protótipo de tela do sistema em que o subcritério será aplicado:</w:t>
+      </w:r>
+    </w:p>
+    <w:p>
+      <w:pPr>
+        <w:jc w:val="both"/>
+      </w:pPr>
+    </w:p>
+    <w:p>
+      <w:pPr>
+        <w:jc w:val="both"/>
+        <w:rPr>
+          <w:b/>
+          <w:bCs/>
+        </w:rPr>
+      </w:pPr>
+    </w:p>
+    <w:p>
+      <w:pPr>
+        <w:jc w:val="both"/>
+        <w:rPr>
+          <w:b/>
+          <w:bCs/>
+        </w:rPr>
+      </w:pPr>
+      <w:r>
+        <w:rPr>
+          <w:b/>
+          <w:bCs/>
+        </w:rPr>
+        <w:tab/>
+      </w:r>
+    </w:p>
+    <w:p>
+      <w:pPr>
+        <w:jc w:val="both"/>
+        <w:rPr>
+          <w:b/>
+          <w:bCs/>
+        </w:rPr>
+      </w:pPr>
+      <w:r>
+        <w:rPr>
+          <w:b/>
+          <w:bCs/>
+        </w:rPr>
+        <w:t xml:space="preserve">Código do Critério: </w:t>
+      </w:r>
+      <w:r>
+        <w:rPr>
+          <w:bCs/>
+        </w:rPr>
+        <w:t>13/18</w:t>
+      </w:r>
+    </w:p>
+    <w:p>
+      <w:pPr>
+        <w:jc w:val="both"/>
+        <w:rPr>
+          <w:b/>
+          <w:bCs/>
+        </w:rPr>
+      </w:pPr>
+      <w:r>
+        <w:rPr>
+          <w:b/>
+          <w:bCs/>
+        </w:rPr>
+        <w:t xml:space="preserve">Nome do Critério: </w:t>
+      </w:r>
+      <w:r>
+        <w:t>Proteção contra erros</w:t>
+      </w:r>
+    </w:p>
+    <w:p>
+      <w:pPr>
+        <w:jc w:val="both"/>
+        <w:rPr>
+          <w:b/>
+          <w:bCs/>
+        </w:rPr>
+      </w:pPr>
+      <w:r>
+        <w:rPr>
+          <w:b/>
+          <w:bCs/>
+        </w:rPr>
+        <w:t>Descrição do Critério</w:t>
+      </w:r>
+      <w:r>
+        <w:t>: A aplicação deste critério visa informar ao usuário sobre a existência de erros antes que seja necessário fazer a validação da tarefa atual, evitando interrupções no fluxo de trabalho, e evitar que ocorram erros de execução do sistema pelo usuário</w:t>
+      </w:r>
+    </w:p>
+    <w:p>
+      <w:pPr>
+        <w:jc w:val="both"/>
+        <w:rPr>
+          <w:b/>
+          <w:bCs/>
+        </w:rPr>
+      </w:pPr>
+      <w:r>
+        <w:rPr>
+          <w:b/>
+          <w:bCs/>
+        </w:rPr>
+        <w:t>Subcritérios</w:t>
+      </w:r>
+      <w:r>
+        <w:t>:</w:t>
+      </w:r>
+    </w:p>
+    <w:p>
+      <w:pPr>
+        <w:jc w:val="both"/>
+        <w:rPr>
+          <w:b/>
+          <w:bCs/>
+        </w:rPr>
+      </w:pPr>
+      <w:r>
+        <w:rPr>
+          <w:b/>
+          <w:bCs/>
+        </w:rPr>
+        <w:t>Código</w:t>
+      </w:r>
+      <w:r>
+        <w:t>: 1/7</w:t>
+      </w:r>
+    </w:p>
+    <w:p>
+      <w:pPr>
+        <w:jc w:val="both"/>
+        <w:rPr>
+          <w:b/>
+          <w:bCs/>
+        </w:rPr>
+      </w:pPr>
+      <w:r>
+        <w:rPr>
+          <w:b/>
+          <w:bCs/>
+        </w:rPr>
+        <w:t>Descrição do Subcritério</w:t>
+      </w:r>
+      <w:r>
+        <w:t>: Quando a seleção de um elemento da dela ocorrer através de um apontador (</w:t>
+      </w:r>
+      <w:r>
+        <w:rPr>
+          <w:i/>
+        </w:rPr>
+        <w:t xml:space="preserve">mouse, </w:t>
+      </w:r>
+      <w:proofErr w:type="spellStart"/>
+      <w:r>
+        <w:rPr>
+          <w:i/>
+        </w:rPr>
+        <w:t>touchscreen</w:t>
+      </w:r>
+      <w:proofErr w:type="spellEnd"/>
+      <w:r>
+        <w:t>), os elementos deverão estar distantes o suficiente para evitar que o item errado seja selecionado. Além disso, a área de ativação desses elementos deve ser consistente em todo o sistema.</w:t>
+      </w:r>
+    </w:p>
+    <w:p>
+      <w:pPr>
+        <w:jc w:val="both"/>
+        <w:rPr>
+          <w:b/>
+          <w:bCs/>
+        </w:rPr>
+      </w:pPr>
+      <w:r>
+        <w:rPr>
+          <w:b/>
+          <w:bCs/>
+        </w:rPr>
+        <w:t>Imagem do protótipo de tela do sistema em que o subcritério será aplicado:</w:t>
+      </w:r>
+    </w:p>
+    <w:p>
+      <w:pPr>
+        <w:jc w:val="both"/>
+        <w:rPr>
+          <w:b/>
+          <w:bCs/>
+        </w:rPr>
+      </w:pPr>
+    </w:p>
+    <w:p>
+      <w:pPr>
+        <w:jc w:val="both"/>
+        <w:rPr>
+          <w:b/>
+          <w:bCs/>
+        </w:rPr>
+      </w:pPr>
+      <w:r>
+        <w:rPr>
+          <w:b/>
+          <w:bCs/>
+        </w:rPr>
+        <w:t>Código</w:t>
+      </w:r>
+      <w:r>
+        <w:t>: 2/7</w:t>
+      </w:r>
+    </w:p>
+    <w:p>
+      <w:pPr>
+        <w:jc w:val="both"/>
+        <w:rPr>
+          <w:b/>
+          <w:bCs/>
+        </w:rPr>
+      </w:pPr>
+      <w:r>
+        <w:rPr>
+          <w:b/>
+          <w:bCs/>
+        </w:rPr>
+        <w:t>Descrição do Subcritério</w:t>
+      </w:r>
+      <w:r>
+        <w:t xml:space="preserve">: Sempre que o usuário realizar uma ação destrutiva (excluir ou atualizar um dado no banco de dados, por exemplo), o botão </w:t>
+      </w:r>
+      <w:r>
+        <w:rPr>
+          <w:i/>
+        </w:rPr>
+        <w:t>default</w:t>
+      </w:r>
+      <w:r>
+        <w:t xml:space="preserve"> para a realização desta tarefa deverá ser aquele que preserva os dados e o esforço do usuário.</w:t>
+      </w:r>
+    </w:p>
+    <w:p>
+      <w:pPr>
+        <w:jc w:val="both"/>
+        <w:rPr>
+          <w:b/>
+          <w:bCs/>
+        </w:rPr>
+      </w:pPr>
+      <w:r>
+        <w:rPr>
+          <w:b/>
+          <w:bCs/>
+        </w:rPr>
+        <w:t>Imagem do protótipo de tela do sistema em que o subcritério será aplicado:</w:t>
+      </w:r>
+    </w:p>
+    <w:p>
+      <w:pPr>
+        <w:jc w:val="both"/>
+        <w:rPr>
+          <w:b/>
+          <w:bCs/>
+        </w:rPr>
+      </w:pPr>
+    </w:p>
+    <w:p>
+      <w:pPr>
+        <w:jc w:val="both"/>
+        <w:rPr>
+          <w:b/>
+          <w:bCs/>
+        </w:rPr>
+      </w:pPr>
+      <w:r>
+        <w:rPr>
+          <w:b/>
+          <w:bCs/>
+        </w:rPr>
+        <w:t>Código</w:t>
+      </w:r>
+      <w:r>
+        <w:t>: 3/7</w:t>
+      </w:r>
+    </w:p>
+    <w:p>
+      <w:pPr>
+        <w:jc w:val="both"/>
+        <w:rPr>
+          <w:b/>
+          <w:bCs/>
+        </w:rPr>
+      </w:pPr>
+      <w:r>
+        <w:rPr>
+          <w:b/>
+          <w:bCs/>
+        </w:rPr>
+        <w:t>Descrição do Subcritério</w:t>
+      </w:r>
+      <w:r>
+        <w:t xml:space="preserve">: Se um dado longo precisar ser inserido pelo usuário (CEP, códigos de </w:t>
       </w:r>
       <w:r>
         <w:lastRenderedPageBreak/>
-        <w:t>em que ponto do preenchimento de um formulário ele se encontra). Também inclui a forma que um sistema induz o usuário a realizar determinadas ações da maneira correta, como a entrada de dados.</w:t>
-      </w:r>
-    </w:p>
-    <w:p>
-      <w:pPr>
-        <w:jc w:val="both"/>
-        <w:rPr>
-          <w:b/>
-          <w:bCs/>
-        </w:rPr>
-      </w:pPr>
-      <w:r>
-        <w:rPr>
-          <w:b/>
-          <w:bCs/>
-        </w:rPr>
-        <w:t>Subcritérios</w:t>
-      </w:r>
-      <w:r>
-        <w:t>:</w:t>
-      </w:r>
-    </w:p>
-    <w:p>
-      <w:pPr>
-        <w:jc w:val="both"/>
-        <w:rPr>
-          <w:b/>
-          <w:bCs/>
-        </w:rPr>
-      </w:pPr>
-      <w:r>
-        <w:rPr>
-          <w:b/>
-          <w:bCs/>
-        </w:rPr>
-        <w:t>Código</w:t>
-      </w:r>
-      <w:r>
-        <w:t xml:space="preserve">: </w:t>
-      </w:r>
-      <w:r>
-        <w:t>recomendação 03/17</w:t>
-      </w:r>
-    </w:p>
-    <w:p>
-      <w:pPr>
-        <w:jc w:val="both"/>
-        <w:rPr>
-          <w:b/>
-          <w:bCs/>
-        </w:rPr>
-      </w:pPr>
-      <w:r>
-        <w:rPr>
-          <w:b/>
-          <w:bCs/>
-        </w:rPr>
-        <w:t>Descrição do Subcritério</w:t>
-      </w:r>
-      <w:r>
-        <w:t xml:space="preserve">: Caso o dado a ser inserido no sistema possua um formato particular (datas, CPF, </w:t>
+        <w:t xml:space="preserve">barras, </w:t>
       </w:r>
       <w:proofErr w:type="spellStart"/>
       <w:r>
@@ -1796,7 +2375,7 @@
       </w:r>
       <w:proofErr w:type="spellEnd"/>
       <w:r>
-        <w:t>), os campos de entrada para esses dados devem estar descritos através de um rótulo.</w:t>
+        <w:t>), esse dado deverá ser dividido em grupos de dados menores, separados por espaços ou outros sinais de pontuação padrões.</w:t>
       </w:r>
     </w:p>
     <w:p>
@@ -1818,530 +2397,21 @@
     <w:p>
       <w:pPr>
         <w:jc w:val="both"/>
-        <w:rPr>
-          <w:b/>
-          <w:bCs/>
-        </w:rPr>
-      </w:pPr>
-    </w:p>
-    <w:p>
-      <w:pPr>
-        <w:jc w:val="both"/>
-        <w:rPr>
-          <w:b/>
-          <w:bCs/>
-        </w:rPr>
-      </w:pPr>
-      <w:r>
-        <w:rPr>
-          <w:b/>
-          <w:bCs/>
-        </w:rPr>
-        <w:t>Código</w:t>
-      </w:r>
-      <w:r>
-        <w:t>: recomendação 07/17</w:t>
-      </w:r>
-    </w:p>
-    <w:p>
-      <w:pPr>
-        <w:jc w:val="both"/>
-        <w:rPr>
-          <w:b/>
-          <w:bCs/>
-        </w:rPr>
-      </w:pPr>
-      <w:r>
-        <w:rPr>
-          <w:b/>
-          <w:bCs/>
-        </w:rPr>
-        <w:t>Descrição do Subcritério</w:t>
-      </w:r>
-      <w:r>
-        <w:t>: Quando uma lista mostrada ao usuário contiver mais itens do que for possível exibir em tela, deverá haver uma indicação clara de que a lista não está completa.</w:t>
-      </w:r>
-    </w:p>
-    <w:p>
-      <w:pPr>
-        <w:jc w:val="both"/>
-        <w:rPr>
-          <w:b/>
-          <w:bCs/>
-        </w:rPr>
-      </w:pPr>
-      <w:r>
-        <w:rPr>
-          <w:b/>
-          <w:bCs/>
-        </w:rPr>
-        <w:t>Imagem do protótipo de tela do sistema em que o subcritério será aplicado:</w:t>
-      </w:r>
-    </w:p>
-    <w:p>
-      <w:pPr>
-        <w:jc w:val="both"/>
-        <w:rPr>
-          <w:b/>
-          <w:bCs/>
-        </w:rPr>
-      </w:pPr>
-    </w:p>
-    <w:p>
-      <w:pPr>
-        <w:jc w:val="both"/>
-        <w:rPr>
-          <w:b/>
-          <w:bCs/>
-        </w:rPr>
-      </w:pPr>
-      <w:r>
-        <w:rPr>
-          <w:b/>
-          <w:bCs/>
-        </w:rPr>
-        <w:t>Código</w:t>
-      </w:r>
-      <w:r>
-        <w:t>: recomendação 13/17</w:t>
-      </w:r>
-    </w:p>
-    <w:p>
-      <w:pPr>
-        <w:jc w:val="both"/>
-        <w:rPr>
-          <w:b/>
-          <w:bCs/>
-        </w:rPr>
-      </w:pPr>
-      <w:r>
-        <w:rPr>
-          <w:b/>
-          <w:bCs/>
-        </w:rPr>
-        <w:t>Descrição do Subcritério</w:t>
-      </w:r>
-      <w:r>
-        <w:t>: Todas as informações que o usuário necessita para cumprir uma ação devem ser apresentadas pelo sistema; o usuário não deve precisar memorizar informações entre etapas de um processo (por exemplo, se o usuário precisar de um código de identificação de um funcionário, ele deverá poder buscar essa informação na mesma tela do sistema)</w:t>
-      </w:r>
-    </w:p>
-    <w:p>
-      <w:pPr>
-        <w:jc w:val="both"/>
-        <w:rPr>
-          <w:b/>
-          <w:bCs/>
-        </w:rPr>
-      </w:pPr>
-      <w:r>
-        <w:rPr>
-          <w:b/>
-          <w:bCs/>
-        </w:rPr>
-        <w:t>Imagem do protótipo de tela do sistema em que o subcritério será aplicado:</w:t>
-      </w:r>
-    </w:p>
-    <w:p>
-      <w:pPr>
-        <w:jc w:val="both"/>
-      </w:pPr>
-    </w:p>
-    <w:p>
-      <w:pPr>
-        <w:jc w:val="both"/>
-        <w:rPr>
-          <w:b/>
-          <w:bCs/>
-        </w:rPr>
-      </w:pPr>
-      <w:r>
-        <w:rPr>
-          <w:b/>
-          <w:bCs/>
-        </w:rPr>
-        <w:t>Código</w:t>
-      </w:r>
-      <w:r>
-        <w:t>: recomendação 12/17</w:t>
-      </w:r>
-    </w:p>
-    <w:p>
-      <w:pPr>
-        <w:jc w:val="both"/>
-        <w:rPr>
-          <w:b/>
-          <w:bCs/>
-        </w:rPr>
-      </w:pPr>
-      <w:r>
-        <w:rPr>
-          <w:b/>
-          <w:bCs/>
-        </w:rPr>
-        <w:t>Descrição do Subcritério</w:t>
-      </w:r>
-      <w:r>
-        <w:t>: Ao interagir com um menu, deve ser óbvio ao usuário se um item desse menu irá executar um comando, ou se ele o levará a uma nova série de menus.</w:t>
-      </w:r>
-    </w:p>
-    <w:p>
-      <w:pPr>
-        <w:jc w:val="both"/>
-        <w:rPr>
-          <w:b/>
-          <w:bCs/>
-        </w:rPr>
-      </w:pPr>
-      <w:r>
-        <w:rPr>
-          <w:b/>
-          <w:bCs/>
-        </w:rPr>
-        <w:t>Imagem do protótipo de tela do sistema em que o subcritério será aplicado:</w:t>
-      </w:r>
-    </w:p>
-    <w:p>
-      <w:pPr>
-        <w:jc w:val="both"/>
-      </w:pPr>
-    </w:p>
-    <w:p>
-      <w:pPr>
-        <w:jc w:val="both"/>
-        <w:rPr>
-          <w:b/>
-          <w:bCs/>
-        </w:rPr>
-      </w:pPr>
-    </w:p>
-    <w:p>
-      <w:pPr>
-        <w:jc w:val="both"/>
-        <w:rPr>
-          <w:b/>
-          <w:bCs/>
-        </w:rPr>
-      </w:pPr>
-      <w:r>
-        <w:rPr>
-          <w:b/>
-          <w:bCs/>
-        </w:rPr>
-        <w:tab/>
-      </w:r>
-    </w:p>
-    <w:p>
-      <w:pPr>
-        <w:jc w:val="both"/>
-        <w:rPr>
-          <w:b/>
-          <w:bCs/>
-        </w:rPr>
-      </w:pPr>
-      <w:r>
-        <w:rPr>
-          <w:b/>
-          <w:bCs/>
-        </w:rPr>
-        <w:t xml:space="preserve">Código do Critério: </w:t>
-      </w:r>
-      <w:r>
-        <w:rPr>
-          <w:bCs/>
-        </w:rPr>
-        <w:t>13/18</w:t>
-      </w:r>
-    </w:p>
-    <w:p>
-      <w:pPr>
-        <w:jc w:val="both"/>
-        <w:rPr>
-          <w:b/>
-          <w:bCs/>
-        </w:rPr>
-      </w:pPr>
-      <w:r>
-        <w:rPr>
-          <w:b/>
-          <w:bCs/>
-        </w:rPr>
-        <w:t xml:space="preserve">Nome do Critério: </w:t>
-      </w:r>
-      <w:r>
-        <w:t>Proteção contra erros</w:t>
-      </w:r>
-    </w:p>
-    <w:p>
-      <w:pPr>
-        <w:jc w:val="both"/>
-        <w:rPr>
-          <w:b/>
-          <w:bCs/>
-        </w:rPr>
-      </w:pPr>
-      <w:r>
-        <w:rPr>
-          <w:b/>
-          <w:bCs/>
-        </w:rPr>
-        <w:t>Descrição do Critério</w:t>
-      </w:r>
-      <w:r>
-        <w:t>: A aplicação deste critério visa informar ao usuário sobre a existência de erros antes que seja necessário fazer a validação da tarefa atual, evitando interrupções no fluxo de trabalho, e evitar que ocorram erros de execução do sistema pelo usuário</w:t>
-      </w:r>
-    </w:p>
-    <w:p>
-      <w:pPr>
-        <w:jc w:val="both"/>
-        <w:rPr>
-          <w:b/>
-          <w:bCs/>
-        </w:rPr>
-      </w:pPr>
-      <w:r>
-        <w:rPr>
-          <w:b/>
-          <w:bCs/>
-        </w:rPr>
-        <w:t>Subcritérios</w:t>
-      </w:r>
-      <w:r>
-        <w:t>:</w:t>
-      </w:r>
-    </w:p>
-    <w:p>
-      <w:pPr>
-        <w:jc w:val="both"/>
-        <w:rPr>
-          <w:b/>
-          <w:bCs/>
-        </w:rPr>
-      </w:pPr>
-      <w:r>
-        <w:rPr>
-          <w:b/>
-          <w:bCs/>
-        </w:rPr>
-        <w:t>Código</w:t>
-      </w:r>
-      <w:r>
-        <w:t>: 1/7</w:t>
-      </w:r>
-    </w:p>
-    <w:p>
-      <w:pPr>
-        <w:jc w:val="both"/>
-        <w:rPr>
-          <w:b/>
-          <w:bCs/>
-        </w:rPr>
-      </w:pPr>
-      <w:r>
-        <w:rPr>
-          <w:b/>
-          <w:bCs/>
-        </w:rPr>
-        <w:t>Descrição do Subcritério</w:t>
-      </w:r>
-      <w:r>
-        <w:t>: Quando a seleção de um elemento da dela ocorrer através de um apontador (</w:t>
-      </w:r>
-      <w:r>
-        <w:rPr>
-          <w:i/>
-        </w:rPr>
-        <w:t xml:space="preserve">mouse, </w:t>
-      </w:r>
-      <w:proofErr w:type="spellStart"/>
-      <w:r>
-        <w:rPr>
-          <w:i/>
-        </w:rPr>
-        <w:t>touchscreen</w:t>
-      </w:r>
-      <w:proofErr w:type="spellEnd"/>
-      <w:r>
-        <w:t>), os elementos deverão estar distantes o suficiente para evitar que o item errado seja selecionado. Além disso, a área de ativação desses elementos deve ser consistente em todo o sistema.</w:t>
-      </w:r>
-    </w:p>
-    <w:p>
-      <w:pPr>
-        <w:jc w:val="both"/>
-        <w:rPr>
-          <w:b/>
-          <w:bCs/>
-        </w:rPr>
-      </w:pPr>
-      <w:r>
-        <w:rPr>
-          <w:b/>
-          <w:bCs/>
-        </w:rPr>
-        <w:t>Imagem do protótipo de tela do sistema em que o subcritério será aplicado:</w:t>
-      </w:r>
-    </w:p>
-    <w:p>
-      <w:pPr>
-        <w:jc w:val="both"/>
-        <w:rPr>
-          <w:b/>
-          <w:bCs/>
-        </w:rPr>
-      </w:pPr>
-    </w:p>
-    <w:p>
-      <w:pPr>
-        <w:jc w:val="both"/>
-        <w:rPr>
-          <w:b/>
-          <w:bCs/>
-        </w:rPr>
-      </w:pPr>
-      <w:r>
-        <w:rPr>
-          <w:b/>
-          <w:bCs/>
-        </w:rPr>
-        <w:t>Código</w:t>
-      </w:r>
-      <w:r>
-        <w:t>: 2/7</w:t>
-      </w:r>
-    </w:p>
-    <w:p>
-      <w:pPr>
-        <w:jc w:val="both"/>
-        <w:rPr>
-          <w:b/>
-          <w:bCs/>
-        </w:rPr>
-      </w:pPr>
-      <w:r>
-        <w:rPr>
-          <w:b/>
-          <w:bCs/>
-        </w:rPr>
-        <w:t>Descrição do Subcritério</w:t>
-      </w:r>
-      <w:r>
-        <w:t xml:space="preserve">: Sempre que o usuário realizar uma ação destrutiva (excluir ou atualizar um dado no banco de dados, por exemplo), o botão </w:t>
-      </w:r>
-      <w:r>
-        <w:rPr>
-          <w:i/>
-        </w:rPr>
-        <w:t>default</w:t>
-      </w:r>
-      <w:r>
-        <w:t xml:space="preserve"> para a realização desta tarefa deverá ser aquele que preserva os dados e o esforço do usuário.</w:t>
-      </w:r>
-    </w:p>
-    <w:p>
-      <w:pPr>
-        <w:jc w:val="both"/>
-        <w:rPr>
-          <w:b/>
-          <w:bCs/>
-        </w:rPr>
-      </w:pPr>
-      <w:r>
-        <w:rPr>
-          <w:b/>
-          <w:bCs/>
-        </w:rPr>
-        <w:t>Imagem do protótipo de tela do sistema em que o subcritério será aplicado:</w:t>
-      </w:r>
-    </w:p>
-    <w:p>
-      <w:pPr>
-        <w:jc w:val="both"/>
-        <w:rPr>
-          <w:b/>
-          <w:bCs/>
-        </w:rPr>
-      </w:pPr>
-    </w:p>
-    <w:p>
-      <w:pPr>
-        <w:jc w:val="both"/>
-        <w:rPr>
-          <w:b/>
-          <w:bCs/>
-        </w:rPr>
-      </w:pPr>
-      <w:r>
-        <w:rPr>
-          <w:b/>
-          <w:bCs/>
-        </w:rPr>
-        <w:t>Código</w:t>
-      </w:r>
-      <w:r>
-        <w:t>: 3/7</w:t>
-      </w:r>
-    </w:p>
-    <w:p>
-      <w:pPr>
-        <w:jc w:val="both"/>
-        <w:rPr>
-          <w:b/>
-          <w:bCs/>
-        </w:rPr>
-      </w:pPr>
-      <w:r>
-        <w:rPr>
-          <w:b/>
-          <w:bCs/>
-        </w:rPr>
-        <w:t>Descrição do Subcritério</w:t>
-      </w:r>
-      <w:r>
-        <w:t xml:space="preserve">: Se um dado longo precisar ser inserido pelo usuário (CEP, códigos de barras, </w:t>
-      </w:r>
-      <w:proofErr w:type="spellStart"/>
-      <w:r>
-        <w:t>etc</w:t>
-      </w:r>
-      <w:proofErr w:type="spellEnd"/>
-      <w:r>
-        <w:t>), esse dado deverá ser dividido em grupos de dados menores, separados por espaços ou outros sinais de pontuação padrões.</w:t>
-      </w:r>
-    </w:p>
-    <w:p>
-      <w:pPr>
-        <w:jc w:val="both"/>
-        <w:rPr>
-          <w:b/>
-          <w:bCs/>
-        </w:rPr>
-      </w:pPr>
-      <w:r>
-        <w:rPr>
-          <w:b/>
-          <w:bCs/>
-        </w:rPr>
-        <w:t>Imagem do protótipo de tela do sistema em que o subcritério será aplicado:</w:t>
-      </w:r>
-    </w:p>
-    <w:p>
-      <w:pPr>
-        <w:jc w:val="both"/>
-      </w:pPr>
-    </w:p>
-    <w:p>
-      <w:pPr>
-        <w:jc w:val="both"/>
-        <w:rPr>
-          <w:b/>
-          <w:bCs/>
-        </w:rPr>
-      </w:pPr>
-      <w:r>
-        <w:rPr>
-          <w:b/>
-          <w:bCs/>
-        </w:rPr>
-        <w:lastRenderedPageBreak/>
+      </w:pPr>
+    </w:p>
+    <w:p>
+      <w:pPr>
+        <w:jc w:val="both"/>
+        <w:rPr>
+          <w:b/>
+          <w:bCs/>
+        </w:rPr>
+      </w:pPr>
+      <w:r>
+        <w:rPr>
+          <w:b/>
+          <w:bCs/>
+        </w:rPr>
         <w:t>Código</w:t>
       </w:r>
       <w:r>

</xml_diff>

<commit_message>
feito 12 telas do sistema ATOA
</commit_message>
<xml_diff>
--- a/Fase 1 - ATOA.docx
+++ b/Fase 1 - ATOA.docx
@@ -1,6 +1,6 @@
 
 <file path=word/document.xml><?xml version="1.0" encoding="utf-8"?>
-<w:document xmlns:wpc="http://schemas.microsoft.com/office/word/2010/wordprocessingCanvas" xmlns:mc="http://schemas.openxmlformats.org/markup-compatibility/2006" xmlns:o="urn:schemas-microsoft-com:office:office" xmlns:r="http://schemas.openxmlformats.org/officeDocument/2006/relationships" xmlns:m="http://schemas.openxmlformats.org/officeDocument/2006/math" xmlns:v="urn:schemas-microsoft-com:vml" xmlns:wp14="http://schemas.microsoft.com/office/word/2010/wordprocessingDrawing" xmlns:wp="http://schemas.openxmlformats.org/drawingml/2006/wordprocessingDrawing" xmlns:w10="urn:schemas-microsoft-com:office:word" xmlns:w="http://schemas.openxmlformats.org/wordprocessingml/2006/main" xmlns:w14="http://schemas.microsoft.com/office/word/2010/wordml" xmlns:w15="http://schemas.microsoft.com/office/word/2012/wordml" xmlns:wpg="http://schemas.microsoft.com/office/word/2010/wordprocessingGroup" xmlns:wpi="http://schemas.microsoft.com/office/word/2010/wordprocessingInk" xmlns:wne="http://schemas.microsoft.com/office/word/2006/wordml" xmlns:wps="http://schemas.microsoft.com/office/word/2010/wordprocessingShape" mc:Ignorable="w14 w15 wp14">
+<w:document xmlns:wpc="http://schemas.microsoft.com/office/word/2010/wordprocessingCanvas" xmlns:mo="http://schemas.microsoft.com/office/mac/office/2008/main" xmlns:mc="http://schemas.openxmlformats.org/markup-compatibility/2006" xmlns:mv="urn:schemas-microsoft-com:mac:vml" xmlns:o="urn:schemas-microsoft-com:office:office" xmlns:r="http://schemas.openxmlformats.org/officeDocument/2006/relationships" xmlns:m="http://schemas.openxmlformats.org/officeDocument/2006/math" xmlns:v="urn:schemas-microsoft-com:vml" xmlns:wp14="http://schemas.microsoft.com/office/word/2010/wordprocessingDrawing" xmlns:wp="http://schemas.openxmlformats.org/drawingml/2006/wordprocessingDrawing" xmlns:w10="urn:schemas-microsoft-com:office:word" xmlns:w="http://schemas.openxmlformats.org/wordprocessingml/2006/main" xmlns:w14="http://schemas.microsoft.com/office/word/2010/wordml" xmlns:w15="http://schemas.microsoft.com/office/word/2012/wordml" xmlns:wpg="http://schemas.microsoft.com/office/word/2010/wordprocessingGroup" xmlns:wpi="http://schemas.microsoft.com/office/word/2010/wordprocessingInk" xmlns:wne="http://schemas.microsoft.com/office/word/2006/wordml" xmlns:wps="http://schemas.microsoft.com/office/word/2010/wordprocessingShape" mc:Ignorable="w14 w15 wp14">
   <w:body>
     <w:p>
       <w:pPr>
@@ -1769,16 +1769,162 @@
         </w:rPr>
         <w:t>Cadastrar Atividade - G</w:t>
       </w:r>
+    </w:p>
+    <w:p>
+      <w:pPr>
+        <w:jc w:val="both"/>
+        <w:rPr>
+          <w:b/>
+          <w:bCs/>
+        </w:rPr>
+      </w:pPr>
+    </w:p>
+    <w:p>
+      <w:pPr>
+        <w:jc w:val="both"/>
+        <w:rPr>
+          <w:b/>
+          <w:bCs/>
+        </w:rPr>
+      </w:pPr>
+      <w:r>
+        <w:rPr>
+          <w:b/>
+          <w:bCs/>
+        </w:rPr>
+        <w:t>Código</w:t>
+      </w:r>
+      <w:r>
+        <w:t>: recomendação 07/17</w:t>
+      </w:r>
+    </w:p>
+    <w:p>
+      <w:pPr>
+        <w:jc w:val="both"/>
+        <w:rPr>
+          <w:b/>
+          <w:bCs/>
+        </w:rPr>
+      </w:pPr>
+      <w:r>
+        <w:rPr>
+          <w:b/>
+          <w:bCs/>
+        </w:rPr>
+        <w:t>Descrição do Subcritério</w:t>
+      </w:r>
+      <w:r>
+        <w:t>: Quando uma lista mostrada ao usuário contiver mais itens do que for possível exibir em tela, deverá haver uma indicação clara de que a lista não está completa.</w:t>
+      </w:r>
+    </w:p>
+    <w:p>
+      <w:pPr>
+        <w:jc w:val="both"/>
+        <w:rPr>
+          <w:b/>
+          <w:bCs/>
+        </w:rPr>
+      </w:pPr>
+      <w:r>
+        <w:rPr>
+          <w:b/>
+          <w:bCs/>
+        </w:rPr>
+        <w:t>Imagem do protótipo de tela do sistema em que o subcritério será aplicado:</w:t>
+      </w:r>
+    </w:p>
+    <w:p>
+      <w:pPr>
+        <w:jc w:val="both"/>
+        <w:rPr>
+          <w:b/>
+          <w:bCs/>
+          <w:color w:val="FF0000"/>
+        </w:rPr>
+      </w:pPr>
+      <w:r>
+        <w:rPr>
+          <w:b/>
+          <w:bCs/>
+          <w:color w:val="FF0000"/>
+        </w:rPr>
+        <w:t>Relatórios - G</w:t>
+      </w:r>
+    </w:p>
+    <w:p>
+      <w:pPr>
+        <w:jc w:val="both"/>
+        <w:rPr>
+          <w:b/>
+          <w:bCs/>
+        </w:rPr>
+      </w:pPr>
+    </w:p>
+    <w:p>
+      <w:pPr>
+        <w:jc w:val="both"/>
+        <w:rPr>
+          <w:b/>
+          <w:bCs/>
+        </w:rPr>
+      </w:pPr>
+      <w:r>
+        <w:rPr>
+          <w:b/>
+          <w:bCs/>
+        </w:rPr>
+        <w:t>Código</w:t>
+      </w:r>
+      <w:r>
+        <w:t>: recomendação 13/17</w:t>
+      </w:r>
+    </w:p>
+    <w:p>
+      <w:pPr>
+        <w:jc w:val="both"/>
+        <w:rPr>
+          <w:b/>
+          <w:bCs/>
+        </w:rPr>
+      </w:pPr>
+      <w:r>
+        <w:rPr>
+          <w:b/>
+          <w:bCs/>
+        </w:rPr>
+        <w:t>Descrição do Subcritério</w:t>
+      </w:r>
+      <w:r>
+        <w:t xml:space="preserve">: Todas as informações que o usuário necessita para cumprir uma ação devem </w:t>
+      </w:r>
+      <w:r>
+        <w:t>ser apresentadas pelo sistema; O</w:t>
+      </w:r>
       <w:bookmarkStart w:id="0" w:name="_GoBack"/>
       <w:bookmarkEnd w:id="0"/>
-    </w:p>
-    <w:p>
-      <w:pPr>
-        <w:jc w:val="both"/>
-        <w:rPr>
-          <w:b/>
-          <w:bCs/>
-        </w:rPr>
+      <w:r>
+        <w:t xml:space="preserve"> usuário não deve precisar memorizar informações entre etapas de um processo (por exemplo, se o usuário precisar de um código de identificação de um funcionário, ele deverá poder buscar essa informação na mesma tela do sistema)</w:t>
+      </w:r>
+    </w:p>
+    <w:p>
+      <w:pPr>
+        <w:jc w:val="both"/>
+        <w:rPr>
+          <w:b/>
+          <w:bCs/>
+        </w:rPr>
+      </w:pPr>
+      <w:r>
+        <w:rPr>
+          <w:b/>
+          <w:bCs/>
+        </w:rPr>
+        <w:t>Imagem do protótipo de tela do sistema em que o subcritério será aplicado:</w:t>
+      </w:r>
+    </w:p>
+    <w:p>
+      <w:pPr>
+        <w:jc w:val="both"/>
       </w:pPr>
     </w:p>
     <w:p>
@@ -1797,7 +1943,7 @@
         <w:t>Código</w:t>
       </w:r>
       <w:r>
-        <w:t>: recomendação 07/17</w:t>
+        <w:t>: recomendação 12/17</w:t>
       </w:r>
     </w:p>
     <w:p>
@@ -1816,7 +1962,7 @@
         <w:t>Descrição do Subcritério</w:t>
       </w:r>
       <w:r>
-        <w:t>: Quando uma lista mostrada ao usuário contiver mais itens do que for possível exibir em tela, deverá haver uma indicação clara de que a lista não está completa.</w:t>
+        <w:t>: Ao interagir com um menu, deve ser óbvio ao usuário se um item desse menu irá executar um comando, ou se ele o levará a uma nova série de menus.</w:t>
       </w:r>
     </w:p>
     <w:p>
@@ -1838,11 +1984,111 @@
     <w:p>
       <w:pPr>
         <w:jc w:val="both"/>
-        <w:rPr>
-          <w:b/>
-          <w:bCs/>
-        </w:rPr>
-      </w:pPr>
+      </w:pPr>
+    </w:p>
+    <w:p>
+      <w:pPr>
+        <w:jc w:val="both"/>
+        <w:rPr>
+          <w:b/>
+          <w:bCs/>
+        </w:rPr>
+      </w:pPr>
+    </w:p>
+    <w:p>
+      <w:pPr>
+        <w:jc w:val="both"/>
+        <w:rPr>
+          <w:b/>
+          <w:bCs/>
+        </w:rPr>
+      </w:pPr>
+      <w:r>
+        <w:rPr>
+          <w:b/>
+          <w:bCs/>
+        </w:rPr>
+        <w:tab/>
+      </w:r>
+    </w:p>
+    <w:p>
+      <w:pPr>
+        <w:jc w:val="both"/>
+        <w:rPr>
+          <w:b/>
+          <w:bCs/>
+        </w:rPr>
+      </w:pPr>
+      <w:r>
+        <w:rPr>
+          <w:b/>
+          <w:bCs/>
+        </w:rPr>
+        <w:t xml:space="preserve">Código do Critério: </w:t>
+      </w:r>
+      <w:r>
+        <w:rPr>
+          <w:bCs/>
+        </w:rPr>
+        <w:t>13/18</w:t>
+      </w:r>
+    </w:p>
+    <w:p>
+      <w:pPr>
+        <w:jc w:val="both"/>
+        <w:rPr>
+          <w:b/>
+          <w:bCs/>
+        </w:rPr>
+      </w:pPr>
+      <w:r>
+        <w:rPr>
+          <w:b/>
+          <w:bCs/>
+        </w:rPr>
+        <w:t xml:space="preserve">Nome do Critério: </w:t>
+      </w:r>
+      <w:r>
+        <w:t>Proteção contra erros</w:t>
+      </w:r>
+    </w:p>
+    <w:p>
+      <w:pPr>
+        <w:jc w:val="both"/>
+        <w:rPr>
+          <w:b/>
+          <w:bCs/>
+        </w:rPr>
+      </w:pPr>
+      <w:r>
+        <w:rPr>
+          <w:b/>
+          <w:bCs/>
+        </w:rPr>
+        <w:t>Descrição do Critério</w:t>
+      </w:r>
+      <w:r>
+        <w:t>: A aplicação deste critério visa informar ao usuário sobre a existência de erros antes que seja necessário fazer a validação da tarefa atual, evitando interrupções no fluxo de trabalho, e evitar que ocorram erros de execução do sistema pelo usuário</w:t>
+      </w:r>
+    </w:p>
+    <w:p>
+      <w:pPr>
+        <w:jc w:val="both"/>
+        <w:rPr>
+          <w:b/>
+          <w:bCs/>
+        </w:rPr>
+      </w:pPr>
+      <w:r>
+        <w:rPr>
+          <w:b/>
+          <w:bCs/>
+        </w:rPr>
+        <w:t>Subcritérios</w:t>
+      </w:r>
+      <w:r>
+        <w:t>:</w:t>
+      </w:r>
     </w:p>
     <w:p>
       <w:pPr>
@@ -1860,7 +2106,7 @@
         <w:t>Código</w:t>
       </w:r>
       <w:r>
-        <w:t>: recomendação 13/17</w:t>
+        <w:t>: 1/7</w:t>
       </w:r>
     </w:p>
     <w:p>
@@ -1879,7 +2125,16 @@
         <w:t>Descrição do Subcritério</w:t>
       </w:r>
       <w:r>
-        <w:t>: Todas as informações que o usuário necessita para cumprir uma ação devem ser apresentadas pelo sistema; o usuário não deve precisar memorizar informações entre etapas de um processo (por exemplo, se o usuário precisar de um código de identificação de um funcionário, ele deverá poder buscar essa informação na mesma tela do sistema)</w:t>
+        <w:t>: Quando a seleção de um elemento da dela ocorrer através de um apontador (</w:t>
+      </w:r>
+      <w:r>
+        <w:rPr>
+          <w:i/>
+        </w:rPr>
+        <w:t>mouse, touchscreen</w:t>
+      </w:r>
+      <w:r>
+        <w:t>), os elementos deverão estar distantes o suficiente para evitar que o item errado seja selecionado. Além disso, a área de ativação desses elementos deve ser consistente em todo o sistema.</w:t>
       </w:r>
     </w:p>
     <w:p>
@@ -1901,6 +2156,10 @@
     <w:p>
       <w:pPr>
         <w:jc w:val="both"/>
+        <w:rPr>
+          <w:b/>
+          <w:bCs/>
+        </w:rPr>
       </w:pPr>
     </w:p>
     <w:p>
@@ -1919,7 +2178,7 @@
         <w:t>Código</w:t>
       </w:r>
       <w:r>
-        <w:t>: recomendação 12/17</w:t>
+        <w:t>: 2/7</w:t>
       </w:r>
     </w:p>
     <w:p>
@@ -1938,7 +2197,16 @@
         <w:t>Descrição do Subcritério</w:t>
       </w:r>
       <w:r>
-        <w:t>: Ao interagir com um menu, deve ser óbvio ao usuário se um item desse menu irá executar um comando, ou se ele o levará a uma nova série de menus.</w:t>
+        <w:t xml:space="preserve">: Sempre que o usuário realizar uma ação destrutiva (excluir ou atualizar um dado no banco de dados, por exemplo), o botão </w:t>
+      </w:r>
+      <w:r>
+        <w:rPr>
+          <w:i/>
+        </w:rPr>
+        <w:t>default</w:t>
+      </w:r>
+      <w:r>
+        <w:t xml:space="preserve"> para a realização desta tarefa deverá ser aquele que preserva os dados e o esforço do usuário.</w:t>
       </w:r>
     </w:p>
     <w:p>
@@ -1960,270 +2228,25 @@
     <w:p>
       <w:pPr>
         <w:jc w:val="both"/>
-      </w:pPr>
-    </w:p>
-    <w:p>
-      <w:pPr>
-        <w:jc w:val="both"/>
-        <w:rPr>
-          <w:b/>
-          <w:bCs/>
-        </w:rPr>
-      </w:pPr>
-    </w:p>
-    <w:p>
-      <w:pPr>
-        <w:jc w:val="both"/>
-        <w:rPr>
-          <w:b/>
-          <w:bCs/>
-        </w:rPr>
-      </w:pPr>
-      <w:r>
-        <w:rPr>
-          <w:b/>
-          <w:bCs/>
-        </w:rPr>
-        <w:tab/>
-      </w:r>
-    </w:p>
-    <w:p>
-      <w:pPr>
-        <w:jc w:val="both"/>
-        <w:rPr>
-          <w:b/>
-          <w:bCs/>
-        </w:rPr>
-      </w:pPr>
-      <w:r>
-        <w:rPr>
-          <w:b/>
-          <w:bCs/>
-        </w:rPr>
-        <w:t xml:space="preserve">Código do Critério: </w:t>
-      </w:r>
-      <w:r>
-        <w:rPr>
-          <w:bCs/>
-        </w:rPr>
-        <w:t>13/18</w:t>
-      </w:r>
-    </w:p>
-    <w:p>
-      <w:pPr>
-        <w:jc w:val="both"/>
-        <w:rPr>
-          <w:b/>
-          <w:bCs/>
-        </w:rPr>
-      </w:pPr>
-      <w:r>
-        <w:rPr>
-          <w:b/>
-          <w:bCs/>
-        </w:rPr>
-        <w:t xml:space="preserve">Nome do Critério: </w:t>
-      </w:r>
-      <w:r>
-        <w:t>Proteção contra erros</w:t>
-      </w:r>
-    </w:p>
-    <w:p>
-      <w:pPr>
-        <w:jc w:val="both"/>
-        <w:rPr>
-          <w:b/>
-          <w:bCs/>
-        </w:rPr>
-      </w:pPr>
-      <w:r>
-        <w:rPr>
-          <w:b/>
-          <w:bCs/>
-        </w:rPr>
-        <w:t>Descrição do Critério</w:t>
-      </w:r>
-      <w:r>
-        <w:t>: A aplicação deste critério visa informar ao usuário sobre a existência de erros antes que seja necessário fazer a validação da tarefa atual, evitando interrupções no fluxo de trabalho, e evitar que ocorram erros de execução do sistema pelo usuário</w:t>
-      </w:r>
-    </w:p>
-    <w:p>
-      <w:pPr>
-        <w:jc w:val="both"/>
-        <w:rPr>
-          <w:b/>
-          <w:bCs/>
-        </w:rPr>
-      </w:pPr>
-      <w:r>
-        <w:rPr>
-          <w:b/>
-          <w:bCs/>
-        </w:rPr>
-        <w:t>Subcritérios</w:t>
-      </w:r>
-      <w:r>
-        <w:t>:</w:t>
-      </w:r>
-    </w:p>
-    <w:p>
-      <w:pPr>
-        <w:jc w:val="both"/>
-        <w:rPr>
-          <w:b/>
-          <w:bCs/>
-        </w:rPr>
-      </w:pPr>
-      <w:r>
-        <w:rPr>
-          <w:b/>
-          <w:bCs/>
-        </w:rPr>
-        <w:t>Código</w:t>
-      </w:r>
-      <w:r>
-        <w:t>: 1/7</w:t>
-      </w:r>
-    </w:p>
-    <w:p>
-      <w:pPr>
-        <w:jc w:val="both"/>
-        <w:rPr>
-          <w:b/>
-          <w:bCs/>
-        </w:rPr>
-      </w:pPr>
-      <w:r>
-        <w:rPr>
-          <w:b/>
-          <w:bCs/>
-        </w:rPr>
-        <w:t>Descrição do Subcritério</w:t>
-      </w:r>
-      <w:r>
-        <w:t>: Quando a seleção de um elemento da dela ocorrer através de um apontador (</w:t>
-      </w:r>
-      <w:r>
-        <w:rPr>
-          <w:i/>
-        </w:rPr>
-        <w:t>mouse, touchscreen</w:t>
-      </w:r>
-      <w:r>
-        <w:t>), os elementos deverão estar distantes o suficiente para evitar que o item errado seja selecionado. Além disso, a área de ativação desses elementos deve ser consistente em todo o sistema.</w:t>
-      </w:r>
-    </w:p>
-    <w:p>
-      <w:pPr>
-        <w:jc w:val="both"/>
-        <w:rPr>
-          <w:b/>
-          <w:bCs/>
-        </w:rPr>
-      </w:pPr>
-      <w:r>
-        <w:rPr>
-          <w:b/>
-          <w:bCs/>
-        </w:rPr>
-        <w:t>Imagem do protótipo de tela do sistema em que o subcritério será aplicado:</w:t>
-      </w:r>
-    </w:p>
-    <w:p>
-      <w:pPr>
-        <w:jc w:val="both"/>
-        <w:rPr>
-          <w:b/>
-          <w:bCs/>
-        </w:rPr>
-      </w:pPr>
-    </w:p>
-    <w:p>
-      <w:pPr>
-        <w:jc w:val="both"/>
-        <w:rPr>
-          <w:b/>
-          <w:bCs/>
-        </w:rPr>
-      </w:pPr>
-      <w:r>
-        <w:rPr>
-          <w:b/>
-          <w:bCs/>
-        </w:rPr>
-        <w:t>Código</w:t>
-      </w:r>
-      <w:r>
-        <w:t>: 2/7</w:t>
-      </w:r>
-    </w:p>
-    <w:p>
-      <w:pPr>
-        <w:jc w:val="both"/>
-        <w:rPr>
-          <w:b/>
-          <w:bCs/>
-        </w:rPr>
-      </w:pPr>
-      <w:r>
-        <w:rPr>
-          <w:b/>
-          <w:bCs/>
-        </w:rPr>
-        <w:t>Descrição do Subcritério</w:t>
-      </w:r>
-      <w:r>
-        <w:t xml:space="preserve">: Sempre que o usuário realizar uma ação destrutiva (excluir ou atualizar um dado no banco de dados, por exemplo), o botão </w:t>
-      </w:r>
-      <w:r>
-        <w:rPr>
-          <w:i/>
-        </w:rPr>
-        <w:t>default</w:t>
-      </w:r>
-      <w:r>
-        <w:t xml:space="preserve"> para a realização desta tarefa deverá ser aquele que preserva os dados e o esforço do usuário.</w:t>
-      </w:r>
-    </w:p>
-    <w:p>
-      <w:pPr>
-        <w:jc w:val="both"/>
-        <w:rPr>
-          <w:b/>
-          <w:bCs/>
-        </w:rPr>
-      </w:pPr>
-      <w:r>
-        <w:rPr>
-          <w:b/>
-          <w:bCs/>
-        </w:rPr>
-        <w:t>Imagem do protótipo de tela do sistema em que o subcritério será aplicado:</w:t>
-      </w:r>
-    </w:p>
-    <w:p>
-      <w:pPr>
-        <w:jc w:val="both"/>
-        <w:rPr>
-          <w:b/>
-          <w:bCs/>
-        </w:rPr>
-      </w:pPr>
-    </w:p>
-    <w:p>
-      <w:pPr>
-        <w:jc w:val="both"/>
-        <w:rPr>
-          <w:b/>
-          <w:bCs/>
-        </w:rPr>
-      </w:pPr>
-      <w:r>
-        <w:rPr>
-          <w:b/>
-          <w:bCs/>
-        </w:rPr>
-        <w:lastRenderedPageBreak/>
+        <w:rPr>
+          <w:b/>
+          <w:bCs/>
+        </w:rPr>
+      </w:pPr>
+    </w:p>
+    <w:p>
+      <w:pPr>
+        <w:jc w:val="both"/>
+        <w:rPr>
+          <w:b/>
+          <w:bCs/>
+        </w:rPr>
+      </w:pPr>
+      <w:r>
+        <w:rPr>
+          <w:b/>
+          <w:bCs/>
+        </w:rPr>
         <w:t>Código</w:t>
       </w:r>
       <w:r>
@@ -2345,8 +2368,8 @@
 </file>
 
 <file path=word/numbering.xml><?xml version="1.0" encoding="utf-8"?>
-<w:numbering xmlns:wpc="http://schemas.microsoft.com/office/word/2010/wordprocessingCanvas" xmlns:mc="http://schemas.openxmlformats.org/markup-compatibility/2006" xmlns:o="urn:schemas-microsoft-com:office:office" xmlns:r="http://schemas.openxmlformats.org/officeDocument/2006/relationships" xmlns:m="http://schemas.openxmlformats.org/officeDocument/2006/math" xmlns:v="urn:schemas-microsoft-com:vml" xmlns:wp14="http://schemas.microsoft.com/office/word/2010/wordprocessingDrawing" xmlns:wp="http://schemas.openxmlformats.org/drawingml/2006/wordprocessingDrawing" xmlns:w10="urn:schemas-microsoft-com:office:word" xmlns:w="http://schemas.openxmlformats.org/wordprocessingml/2006/main" xmlns:w14="http://schemas.microsoft.com/office/word/2010/wordml" xmlns:w15="http://schemas.microsoft.com/office/word/2012/wordml" xmlns:wpg="http://schemas.microsoft.com/office/word/2010/wordprocessingGroup" xmlns:wpi="http://schemas.microsoft.com/office/word/2010/wordprocessingInk" xmlns:wne="http://schemas.microsoft.com/office/word/2006/wordml" xmlns:wps="http://schemas.microsoft.com/office/word/2010/wordprocessingShape" mc:Ignorable="w14 w15 wp14">
-  <w:abstractNum w:abstractNumId="0" w15:restartNumberingAfterBreak="0">
+<w:numbering xmlns:wpc="http://schemas.microsoft.com/office/word/2010/wordprocessingCanvas" xmlns:mo="http://schemas.microsoft.com/office/mac/office/2008/main" xmlns:mc="http://schemas.openxmlformats.org/markup-compatibility/2006" xmlns:mv="urn:schemas-microsoft-com:mac:vml" xmlns:o="urn:schemas-microsoft-com:office:office" xmlns:r="http://schemas.openxmlformats.org/officeDocument/2006/relationships" xmlns:m="http://schemas.openxmlformats.org/officeDocument/2006/math" xmlns:v="urn:schemas-microsoft-com:vml" xmlns:wp14="http://schemas.microsoft.com/office/word/2010/wordprocessingDrawing" xmlns:wp="http://schemas.openxmlformats.org/drawingml/2006/wordprocessingDrawing" xmlns:w10="urn:schemas-microsoft-com:office:word" xmlns:w="http://schemas.openxmlformats.org/wordprocessingml/2006/main" xmlns:w14="http://schemas.microsoft.com/office/word/2010/wordml" xmlns:w15="http://schemas.microsoft.com/office/word/2012/wordml" xmlns:wpg="http://schemas.microsoft.com/office/word/2010/wordprocessingGroup" xmlns:wpi="http://schemas.microsoft.com/office/word/2010/wordprocessingInk" xmlns:wne="http://schemas.microsoft.com/office/word/2006/wordml" xmlns:wps="http://schemas.microsoft.com/office/word/2010/wordprocessingShape" mc:Ignorable="w14 w15 wp14">
+  <w:abstractNum w:abstractNumId="0">
     <w:nsid w:val="02FE0BF4"/>
     <w:multiLevelType w:val="multilevel"/>
     <w:tmpl w:val="828249B0"/>
@@ -2459,7 +2482,7 @@
       </w:pPr>
     </w:lvl>
   </w:abstractNum>
-  <w:abstractNum w:abstractNumId="1" w15:restartNumberingAfterBreak="0">
+  <w:abstractNum w:abstractNumId="1">
     <w:nsid w:val="2E5B0A57"/>
     <w:multiLevelType w:val="multilevel"/>
     <w:tmpl w:val="D20C9D2E"/>
@@ -2599,7 +2622,7 @@
       </w:rPr>
     </w:lvl>
   </w:abstractNum>
-  <w:abstractNum w:abstractNumId="2" w15:restartNumberingAfterBreak="0">
+  <w:abstractNum w:abstractNumId="2">
     <w:nsid w:val="417A2183"/>
     <w:multiLevelType w:val="multilevel"/>
     <w:tmpl w:val="95DECAF8"/>
@@ -2746,7 +2769,7 @@
     </w:rPrDefault>
     <w:pPrDefault/>
   </w:docDefaults>
-  <w:latentStyles w:defLockedState="0" w:defUIPriority="99" w:defSemiHidden="0" w:defUnhideWhenUsed="0" w:defQFormat="0" w:count="371">
+  <w:latentStyles w:defLockedState="0" w:defUIPriority="99" w:defSemiHidden="0" w:defUnhideWhenUsed="0" w:defQFormat="0" w:count="380">
     <w:lsdException w:name="Normal" w:uiPriority="0" w:qFormat="1"/>
     <w:lsdException w:name="heading 1" w:uiPriority="9" w:qFormat="1"/>
     <w:lsdException w:name="heading 2" w:semiHidden="1" w:uiPriority="9" w:unhideWhenUsed="1" w:qFormat="1"/>
@@ -3127,13 +3150,13 @@
       <w:suppressAutoHyphens/>
     </w:pPr>
   </w:style>
-  <w:style w:type="character" w:default="1" w:styleId="Fontepargpadro">
+  <w:style w:type="character" w:default="1" w:styleId="DefaultParagraphFont">
     <w:name w:val="Default Paragraph Font"/>
     <w:uiPriority w:val="1"/>
     <w:semiHidden/>
     <w:unhideWhenUsed/>
   </w:style>
-  <w:style w:type="table" w:default="1" w:styleId="Tabelanormal">
+  <w:style w:type="table" w:default="1" w:styleId="TableNormal">
     <w:name w:val="Normal Table"/>
     <w:uiPriority w:val="99"/>
     <w:semiHidden/>
@@ -3148,7 +3171,7 @@
       </w:tblCellMar>
     </w:tblPr>
   </w:style>
-  <w:style w:type="numbering" w:default="1" w:styleId="Semlista">
+  <w:style w:type="numbering" w:default="1" w:styleId="NoList">
     <w:name w:val="No List"/>
     <w:uiPriority w:val="99"/>
     <w:semiHidden/>

</xml_diff>

<commit_message>
telas de ATOA ok
</commit_message>
<xml_diff>
--- a/Fase 1 - ATOA.docx
+++ b/Fase 1 - ATOA.docx
@@ -95,54 +95,8 @@
           <w:b/>
           <w:bCs/>
         </w:rPr>
-        <w:t xml:space="preserve">EQUIPE: Alan </w:t>
-      </w:r>
-      <w:proofErr w:type="spellStart"/>
-      <w:r>
-        <w:rPr>
-          <w:rFonts w:ascii="Times New Roman" w:hAnsi="Times New Roman" w:cs="Times New Roman"/>
-          <w:b/>
-          <w:bCs/>
-        </w:rPr>
-        <w:t>Palomero</w:t>
-      </w:r>
-      <w:proofErr w:type="spellEnd"/>
-      <w:r>
-        <w:rPr>
-          <w:rFonts w:ascii="Times New Roman" w:hAnsi="Times New Roman" w:cs="Times New Roman"/>
-          <w:b/>
-          <w:bCs/>
-        </w:rPr>
-        <w:t xml:space="preserve">; Gustavo </w:t>
-      </w:r>
-      <w:proofErr w:type="spellStart"/>
-      <w:r>
-        <w:rPr>
-          <w:rFonts w:ascii="Times New Roman" w:hAnsi="Times New Roman" w:cs="Times New Roman"/>
-          <w:b/>
-          <w:bCs/>
-        </w:rPr>
-        <w:t>Milczwski</w:t>
-      </w:r>
-      <w:proofErr w:type="spellEnd"/>
-      <w:r>
-        <w:rPr>
-          <w:rFonts w:ascii="Times New Roman" w:hAnsi="Times New Roman" w:cs="Times New Roman"/>
-          <w:b/>
-          <w:bCs/>
-        </w:rPr>
-        <w:t xml:space="preserve">; João Henrique Wind; Mauricio de </w:t>
-      </w:r>
-      <w:proofErr w:type="spellStart"/>
-      <w:r>
-        <w:rPr>
-          <w:rFonts w:ascii="Times New Roman" w:hAnsi="Times New Roman" w:cs="Times New Roman"/>
-          <w:b/>
-          <w:bCs/>
-        </w:rPr>
-        <w:t>Araujo</w:t>
-      </w:r>
-      <w:proofErr w:type="spellEnd"/>
+        <w:t>EQUIPE: Alan Palomero; Gustavo Milczwski; João Henrique Wind; Mauricio de Araujo</w:t>
+      </w:r>
     </w:p>
     <w:p>
       <w:pPr>
@@ -725,25 +679,7 @@
           <w:bCs/>
           <w:color w:val="FF0000"/>
         </w:rPr>
-        <w:t xml:space="preserve">Tela de </w:t>
-      </w:r>
-      <w:proofErr w:type="spellStart"/>
-      <w:r>
-        <w:rPr>
-          <w:b/>
-          <w:bCs/>
-          <w:color w:val="FF0000"/>
-        </w:rPr>
-        <w:t>login</w:t>
-      </w:r>
-      <w:proofErr w:type="spellEnd"/>
-      <w:r>
-        <w:rPr>
-          <w:b/>
-          <w:bCs/>
-          <w:color w:val="FF0000"/>
-        </w:rPr>
-        <w:t xml:space="preserve"> </w:t>
+        <w:t xml:space="preserve">Tela de login </w:t>
       </w:r>
     </w:p>
     <w:p>
@@ -1046,16 +982,7 @@
           <w:b/>
           <w:bCs/>
         </w:rPr>
-        <w:t>Imagem do protótipo de tela do sistema em que o subcritério será a</w:t>
-      </w:r>
-      <w:bookmarkStart w:id="0" w:name="_GoBack"/>
-      <w:bookmarkEnd w:id="0"/>
-      <w:r>
-        <w:rPr>
-          <w:b/>
-          <w:bCs/>
-        </w:rPr>
-        <w:t>plicado:</w:t>
+        <w:t>Imagem do protótipo de tela do sistema em que o subcritério será aplicado:</w:t>
       </w:r>
     </w:p>
     <w:p>
@@ -1524,135 +1451,7 @@
           <w:rFonts w:ascii="Times New Roman" w:hAnsi="Times New Roman" w:cs="Times New Roman"/>
           <w:lang w:val="en-US" w:bidi="ar-SA"/>
         </w:rPr>
-        <w:t xml:space="preserve">A </w:t>
-      </w:r>
-      <w:proofErr w:type="spellStart"/>
-      <w:r>
-        <w:rPr>
-          <w:rFonts w:ascii="Times New Roman" w:hAnsi="Times New Roman" w:cs="Times New Roman"/>
-          <w:lang w:val="en-US" w:bidi="ar-SA"/>
-        </w:rPr>
-        <w:t>informação</w:t>
-      </w:r>
-      <w:proofErr w:type="spellEnd"/>
-      <w:r>
-        <w:rPr>
-          <w:rFonts w:ascii="Times New Roman" w:hAnsi="Times New Roman" w:cs="Times New Roman"/>
-          <w:lang w:val="en-US" w:bidi="ar-SA"/>
-        </w:rPr>
-        <w:t xml:space="preserve"> principal de </w:t>
-      </w:r>
-      <w:proofErr w:type="spellStart"/>
-      <w:r>
-        <w:rPr>
-          <w:rFonts w:ascii="Times New Roman" w:hAnsi="Times New Roman" w:cs="Times New Roman"/>
-          <w:lang w:val="en-US" w:bidi="ar-SA"/>
-        </w:rPr>
-        <w:t>uma</w:t>
-      </w:r>
-      <w:proofErr w:type="spellEnd"/>
-      <w:r>
-        <w:rPr>
-          <w:rFonts w:ascii="Times New Roman" w:hAnsi="Times New Roman" w:cs="Times New Roman"/>
-          <w:lang w:val="en-US" w:bidi="ar-SA"/>
-        </w:rPr>
-        <w:t xml:space="preserve"> </w:t>
-      </w:r>
-      <w:proofErr w:type="spellStart"/>
-      <w:r>
-        <w:rPr>
-          <w:rFonts w:ascii="Times New Roman" w:hAnsi="Times New Roman" w:cs="Times New Roman"/>
-          <w:lang w:val="en-US" w:bidi="ar-SA"/>
-        </w:rPr>
-        <w:t>mensagem</w:t>
-      </w:r>
-      <w:proofErr w:type="spellEnd"/>
-      <w:r>
-        <w:rPr>
-          <w:rFonts w:ascii="Times New Roman" w:hAnsi="Times New Roman" w:cs="Times New Roman"/>
-          <w:lang w:val="en-US" w:bidi="ar-SA"/>
-        </w:rPr>
-        <w:t xml:space="preserve"> de </w:t>
-      </w:r>
-      <w:proofErr w:type="spellStart"/>
-      <w:r>
-        <w:rPr>
-          <w:rFonts w:ascii="Times New Roman" w:hAnsi="Times New Roman" w:cs="Times New Roman"/>
-          <w:lang w:val="en-US" w:bidi="ar-SA"/>
-        </w:rPr>
-        <w:t>erro</w:t>
-      </w:r>
-      <w:proofErr w:type="spellEnd"/>
-      <w:r>
-        <w:rPr>
-          <w:rFonts w:ascii="Times New Roman" w:hAnsi="Times New Roman" w:cs="Times New Roman"/>
-          <w:lang w:val="en-US" w:bidi="ar-SA"/>
-        </w:rPr>
-        <w:t xml:space="preserve"> </w:t>
-      </w:r>
-      <w:proofErr w:type="spellStart"/>
-      <w:r>
-        <w:rPr>
-          <w:rFonts w:ascii="Times New Roman" w:hAnsi="Times New Roman" w:cs="Times New Roman"/>
-          <w:lang w:val="en-US" w:bidi="ar-SA"/>
-        </w:rPr>
-        <w:t>deve</w:t>
-      </w:r>
-      <w:proofErr w:type="spellEnd"/>
-      <w:r>
-        <w:rPr>
-          <w:rFonts w:ascii="Times New Roman" w:hAnsi="Times New Roman" w:cs="Times New Roman"/>
-          <w:lang w:val="en-US" w:bidi="ar-SA"/>
-        </w:rPr>
-        <w:t xml:space="preserve"> se </w:t>
-      </w:r>
-      <w:proofErr w:type="spellStart"/>
-      <w:r>
-        <w:rPr>
-          <w:rFonts w:ascii="Times New Roman" w:hAnsi="Times New Roman" w:cs="Times New Roman"/>
-          <w:lang w:val="en-US" w:bidi="ar-SA"/>
-        </w:rPr>
-        <w:t>encontrar</w:t>
-      </w:r>
-      <w:proofErr w:type="spellEnd"/>
-      <w:r>
-        <w:rPr>
-          <w:rFonts w:ascii="Times New Roman" w:hAnsi="Times New Roman" w:cs="Times New Roman"/>
-          <w:lang w:val="en-US" w:bidi="ar-SA"/>
-        </w:rPr>
-        <w:t xml:space="preserve"> no </w:t>
-      </w:r>
-      <w:proofErr w:type="spellStart"/>
-      <w:r>
-        <w:rPr>
-          <w:rFonts w:ascii="Times New Roman" w:hAnsi="Times New Roman" w:cs="Times New Roman"/>
-          <w:lang w:val="en-US" w:bidi="ar-SA"/>
-        </w:rPr>
-        <w:t>início</w:t>
-      </w:r>
-      <w:proofErr w:type="spellEnd"/>
-      <w:r>
-        <w:rPr>
-          <w:rFonts w:ascii="Times New Roman" w:hAnsi="Times New Roman" w:cs="Times New Roman"/>
-          <w:lang w:val="en-US" w:bidi="ar-SA"/>
-        </w:rPr>
-        <w:t xml:space="preserve"> da </w:t>
-      </w:r>
-      <w:proofErr w:type="spellStart"/>
-      <w:r>
-        <w:rPr>
-          <w:rFonts w:ascii="Times New Roman" w:hAnsi="Times New Roman" w:cs="Times New Roman"/>
-          <w:lang w:val="en-US" w:bidi="ar-SA"/>
-        </w:rPr>
-        <w:t>mensagem</w:t>
-      </w:r>
-      <w:proofErr w:type="spellEnd"/>
-      <w:r>
-        <w:rPr>
-          <w:rFonts w:ascii="Times New Roman" w:hAnsi="Times New Roman" w:cs="Times New Roman"/>
-          <w:lang w:val="en-US" w:bidi="ar-SA"/>
-        </w:rPr>
-        <w:t>.</w:t>
+        <w:t>A informação principal de uma mensagem de erro deve se encontrar no início da mensagem.</w:t>
       </w:r>
       <w:r>
         <w:rPr>
@@ -1668,135 +1467,7 @@
           <w:rFonts w:ascii="Times New Roman" w:hAnsi="Times New Roman" w:cs="Times New Roman"/>
           <w:lang w:val="en-US" w:bidi="ar-SA"/>
         </w:rPr>
-        <w:t xml:space="preserve">Uma </w:t>
-      </w:r>
-      <w:proofErr w:type="spellStart"/>
-      <w:r>
-        <w:rPr>
-          <w:rFonts w:ascii="Times New Roman" w:hAnsi="Times New Roman" w:cs="Times New Roman"/>
-          <w:lang w:val="en-US" w:bidi="ar-SA"/>
-        </w:rPr>
-        <w:t>especificação</w:t>
-      </w:r>
-      <w:proofErr w:type="spellEnd"/>
-      <w:r>
-        <w:rPr>
-          <w:rFonts w:ascii="Times New Roman" w:hAnsi="Times New Roman" w:cs="Times New Roman"/>
-          <w:lang w:val="en-US" w:bidi="ar-SA"/>
-        </w:rPr>
-        <w:t xml:space="preserve"> </w:t>
-      </w:r>
-      <w:proofErr w:type="spellStart"/>
-      <w:r>
-        <w:rPr>
-          <w:rFonts w:ascii="Times New Roman" w:hAnsi="Times New Roman" w:cs="Times New Roman"/>
-          <w:lang w:val="en-US" w:bidi="ar-SA"/>
-        </w:rPr>
-        <w:t>mais</w:t>
-      </w:r>
-      <w:proofErr w:type="spellEnd"/>
-      <w:r>
-        <w:rPr>
-          <w:rFonts w:ascii="Times New Roman" w:hAnsi="Times New Roman" w:cs="Times New Roman"/>
-          <w:lang w:val="en-US" w:bidi="ar-SA"/>
-        </w:rPr>
-        <w:t xml:space="preserve"> </w:t>
-      </w:r>
-      <w:proofErr w:type="spellStart"/>
-      <w:r>
-        <w:rPr>
-          <w:rFonts w:ascii="Times New Roman" w:hAnsi="Times New Roman" w:cs="Times New Roman"/>
-          <w:lang w:val="en-US" w:bidi="ar-SA"/>
-        </w:rPr>
-        <w:t>técnica</w:t>
-      </w:r>
-      <w:proofErr w:type="spellEnd"/>
-      <w:r>
-        <w:rPr>
-          <w:rFonts w:ascii="Times New Roman" w:hAnsi="Times New Roman" w:cs="Times New Roman"/>
-          <w:lang w:val="en-US" w:bidi="ar-SA"/>
-        </w:rPr>
-        <w:t xml:space="preserve"> </w:t>
-      </w:r>
-      <w:proofErr w:type="spellStart"/>
-      <w:r>
-        <w:rPr>
-          <w:rFonts w:ascii="Times New Roman" w:hAnsi="Times New Roman" w:cs="Times New Roman"/>
-          <w:lang w:val="en-US" w:bidi="ar-SA"/>
-        </w:rPr>
-        <w:t>poderá</w:t>
-      </w:r>
-      <w:proofErr w:type="spellEnd"/>
-      <w:r>
-        <w:rPr>
-          <w:rFonts w:ascii="Times New Roman" w:hAnsi="Times New Roman" w:cs="Times New Roman"/>
-          <w:lang w:val="en-US" w:bidi="ar-SA"/>
-        </w:rPr>
-        <w:t xml:space="preserve"> </w:t>
-      </w:r>
-      <w:proofErr w:type="spellStart"/>
-      <w:r>
-        <w:rPr>
-          <w:rFonts w:ascii="Times New Roman" w:hAnsi="Times New Roman" w:cs="Times New Roman"/>
-          <w:lang w:val="en-US" w:bidi="ar-SA"/>
-        </w:rPr>
-        <w:t>estar</w:t>
-      </w:r>
-      <w:proofErr w:type="spellEnd"/>
-      <w:r>
-        <w:rPr>
-          <w:rFonts w:ascii="Times New Roman" w:hAnsi="Times New Roman" w:cs="Times New Roman"/>
-          <w:lang w:val="en-US" w:bidi="ar-SA"/>
-        </w:rPr>
-        <w:t xml:space="preserve"> </w:t>
-      </w:r>
-      <w:proofErr w:type="spellStart"/>
-      <w:r>
-        <w:rPr>
-          <w:rFonts w:ascii="Times New Roman" w:hAnsi="Times New Roman" w:cs="Times New Roman"/>
-          <w:lang w:val="en-US" w:bidi="ar-SA"/>
-        </w:rPr>
-        <w:t>descrita</w:t>
-      </w:r>
-      <w:proofErr w:type="spellEnd"/>
-      <w:r>
-        <w:rPr>
-          <w:rFonts w:ascii="Times New Roman" w:hAnsi="Times New Roman" w:cs="Times New Roman"/>
-          <w:lang w:val="en-US" w:bidi="ar-SA"/>
-        </w:rPr>
-        <w:t xml:space="preserve"> logo </w:t>
-      </w:r>
-      <w:proofErr w:type="spellStart"/>
-      <w:r>
-        <w:rPr>
-          <w:rFonts w:ascii="Times New Roman" w:hAnsi="Times New Roman" w:cs="Times New Roman"/>
-          <w:lang w:val="en-US" w:bidi="ar-SA"/>
-        </w:rPr>
-        <w:t>após</w:t>
-      </w:r>
-      <w:proofErr w:type="spellEnd"/>
-      <w:r>
-        <w:rPr>
-          <w:rFonts w:ascii="Times New Roman" w:hAnsi="Times New Roman" w:cs="Times New Roman"/>
-          <w:lang w:val="en-US" w:bidi="ar-SA"/>
-        </w:rPr>
-        <w:t xml:space="preserve"> a </w:t>
-      </w:r>
-      <w:proofErr w:type="spellStart"/>
-      <w:r>
-        <w:rPr>
-          <w:rFonts w:ascii="Times New Roman" w:hAnsi="Times New Roman" w:cs="Times New Roman"/>
-          <w:lang w:val="en-US" w:bidi="ar-SA"/>
-        </w:rPr>
-        <w:t>mensagem</w:t>
-      </w:r>
-      <w:proofErr w:type="spellEnd"/>
-      <w:r>
-        <w:rPr>
-          <w:rFonts w:ascii="Times New Roman" w:hAnsi="Times New Roman" w:cs="Times New Roman"/>
-          <w:lang w:val="en-US" w:bidi="ar-SA"/>
-        </w:rPr>
-        <w:t xml:space="preserve"> principal.</w:t>
+        <w:t>Uma especificação mais técnica poderá estar descrita logo após a mensagem principal.</w:t>
       </w:r>
     </w:p>
     <w:p>
@@ -1830,25 +1501,7 @@
           <w:bCs/>
           <w:color w:val="FF0000"/>
         </w:rPr>
-        <w:t xml:space="preserve">Tela de </w:t>
-      </w:r>
-      <w:proofErr w:type="spellStart"/>
-      <w:r>
-        <w:rPr>
-          <w:b/>
-          <w:bCs/>
-          <w:color w:val="FF0000"/>
-        </w:rPr>
-        <w:t>Login</w:t>
-      </w:r>
-      <w:proofErr w:type="spellEnd"/>
-      <w:r>
-        <w:rPr>
-          <w:b/>
-          <w:bCs/>
-          <w:color w:val="FF0000"/>
-        </w:rPr>
-        <w:t xml:space="preserve"> Erro</w:t>
+        <w:t>Tela de Login Erro</w:t>
       </w:r>
     </w:p>
     <w:p>
@@ -1947,39 +1600,8 @@
           <w:bCs/>
           <w:color w:val="FF0000"/>
         </w:rPr>
-        <w:t xml:space="preserve">ATOA Tela de </w:t>
-      </w:r>
-      <w:proofErr w:type="spellStart"/>
-      <w:r>
-        <w:rPr>
-          <w:rFonts w:ascii="Times New Roman" w:hAnsi="Times New Roman" w:cs="Times New Roman"/>
-          <w:b/>
-          <w:bCs/>
-          <w:color w:val="FF0000"/>
-        </w:rPr>
-        <w:t>Login</w:t>
-      </w:r>
-      <w:proofErr w:type="spellEnd"/>
-      <w:r>
-        <w:rPr>
-          <w:rFonts w:ascii="Times New Roman" w:hAnsi="Times New Roman" w:cs="Times New Roman"/>
-          <w:b/>
-          <w:bCs/>
-          <w:color w:val="FF0000"/>
-        </w:rPr>
-        <w:t xml:space="preserve"> Erro </w:t>
-      </w:r>
-      <w:proofErr w:type="spellStart"/>
-      <w:r>
-        <w:rPr>
-          <w:rFonts w:ascii="Times New Roman" w:hAnsi="Times New Roman" w:cs="Times New Roman"/>
-          <w:b/>
-          <w:bCs/>
-          <w:color w:val="FF0000"/>
-        </w:rPr>
-        <w:t>Email</w:t>
-      </w:r>
-      <w:proofErr w:type="spellEnd"/>
+        <w:t>ATOA Tela de Login Erro Email</w:t>
+      </w:r>
     </w:p>
     <w:p>
       <w:pPr>
@@ -2065,15 +1687,7 @@
         <w:t>Descrição do Critério</w:t>
       </w:r>
       <w:r>
-        <w:t xml:space="preserve">: Presteza se refere à facilidade que um sistema apresenta ao seu usuário para identificar as possíveis ações que este pode tomar num determinado momento, o estado em que ele se encontra dentro de um determinado processo (por exemplo, se está </w:t>
-      </w:r>
-      <w:proofErr w:type="spellStart"/>
-      <w:r>
-        <w:t>logado</w:t>
-      </w:r>
-      <w:proofErr w:type="spellEnd"/>
-      <w:r>
-        <w:t xml:space="preserve"> no sistema ou não, ou em que ponto do preenchimento de um formulário ele se encontra). Também inclui a forma que um sistema induz o usuário a realizar determinadas ações da maneira correta, como a entrada de dados.</w:t>
+        <w:t>: Presteza se refere à facilidade que um sistema apresenta ao seu usuário para identificar as possíveis ações que este pode tomar num determinado momento, o estado em que ele se encontra dentro de um determinado processo (por exemplo, se está logado no sistema ou não, ou em que ponto do preenchimento de um formulário ele se encontra). Também inclui a forma que um sistema induz o usuário a realizar determinadas ações da maneira correta, como a entrada de dados.</w:t>
       </w:r>
     </w:p>
     <w:p>
@@ -2142,15 +1756,7 @@
         <w:t>Descrição do Subcritério</w:t>
       </w:r>
       <w:r>
-        <w:t xml:space="preserve">: Caso o dado a ser inserido no sistema possua um formato particular (datas, CPF, </w:t>
-      </w:r>
-      <w:proofErr w:type="spellStart"/>
-      <w:r>
-        <w:t>etc</w:t>
-      </w:r>
-      <w:proofErr w:type="spellEnd"/>
-      <w:r>
-        <w:t>), os campos de entrada para esses dados devem estar descritos através de um rótulo.</w:t>
+        <w:t>: Caso o dado a ser inserido no sistema possua um formato particular (datas, CPF, etc), os campos de entrada para esses dados devem estar descritos através de um rótulo.</w:t>
       </w:r>
     </w:p>
     <w:p>
@@ -2289,7 +1895,100 @@
           <w:bCs/>
           <w:color w:val="FF0000"/>
         </w:rPr>
-        <w:t xml:space="preserve">Relatórios </w:t>
+        <w:t>ATOA Tela inicial Funcionário - F</w:t>
+      </w:r>
+    </w:p>
+    <w:p>
+      <w:pPr>
+        <w:jc w:val="both"/>
+        <w:rPr>
+          <w:b/>
+          <w:bCs/>
+        </w:rPr>
+      </w:pPr>
+    </w:p>
+    <w:p>
+      <w:pPr>
+        <w:jc w:val="both"/>
+        <w:rPr>
+          <w:b/>
+          <w:bCs/>
+        </w:rPr>
+      </w:pPr>
+      <w:r>
+        <w:rPr>
+          <w:b/>
+          <w:bCs/>
+        </w:rPr>
+        <w:t>Código</w:t>
+      </w:r>
+      <w:r>
+        <w:t>: recomendação 13/17</w:t>
+      </w:r>
+    </w:p>
+    <w:p>
+      <w:pPr>
+        <w:jc w:val="both"/>
+        <w:rPr>
+          <w:b/>
+          <w:bCs/>
+        </w:rPr>
+      </w:pPr>
+      <w:r>
+        <w:rPr>
+          <w:b/>
+          <w:bCs/>
+        </w:rPr>
+        <w:t>Descrição do Subcritério</w:t>
+      </w:r>
+      <w:r>
+        <w:t xml:space="preserve">: Todas as informações que o usuário necessita para cumprir uma ação devem </w:t>
+      </w:r>
+      <w:r>
+        <w:t>ser apresentadas pelo sistema; O</w:t>
+      </w:r>
+      <w:r>
+        <w:t xml:space="preserve"> usuário não deve precisar memorizar informações entre etapas de um processo (por exemplo, se o usuário precisar de um código de identificação de um funcionário, ele deverá poder buscar essa informação na mesma tela </w:t>
+      </w:r>
+      <w:r>
+        <w:t xml:space="preserve"> </w:t>
+      </w:r>
+      <w:r>
+        <w:t>do sistema)</w:t>
+      </w:r>
+    </w:p>
+    <w:p>
+      <w:pPr>
+        <w:jc w:val="both"/>
+        <w:rPr>
+          <w:b/>
+          <w:bCs/>
+        </w:rPr>
+      </w:pPr>
+      <w:r>
+        <w:rPr>
+          <w:b/>
+          <w:bCs/>
+        </w:rPr>
+        <w:t>Imagem do protótipo de tela do sistema em que o subcritério será aplicado:</w:t>
+      </w:r>
+    </w:p>
+    <w:p>
+      <w:pPr>
+        <w:jc w:val="both"/>
+        <w:rPr>
+          <w:b/>
+          <w:bCs/>
+          <w:color w:val="FF0000"/>
+        </w:rPr>
+      </w:pPr>
+      <w:r>
+        <w:rPr>
+          <w:b/>
+          <w:bCs/>
+          <w:color w:val="FF0000"/>
+        </w:rPr>
+        <w:t xml:space="preserve">Corrigir Atividade </w:t>
       </w:r>
       <w:r>
         <w:rPr>
@@ -2305,24 +2004,12 @@
           <w:bCs/>
           <w:color w:val="FF0000"/>
         </w:rPr>
-        <w:t xml:space="preserve"> G</w:t>
-      </w:r>
-      <w:r>
-        <w:rPr>
-          <w:b/>
-          <w:bCs/>
-          <w:color w:val="FF0000"/>
-        </w:rPr>
-        <w:t xml:space="preserve"> </w:t>
-      </w:r>
-    </w:p>
-    <w:p>
-      <w:pPr>
-        <w:jc w:val="both"/>
-        <w:rPr>
-          <w:b/>
-          <w:bCs/>
-        </w:rPr>
+        <w:t xml:space="preserve"> F</w:t>
+      </w:r>
+    </w:p>
+    <w:p>
+      <w:pPr>
+        <w:jc w:val="both"/>
       </w:pPr>
     </w:p>
     <w:p>
@@ -2341,7 +2028,7 @@
         <w:t>Código</w:t>
       </w:r>
       <w:r>
-        <w:t>: recomendação 13/17</w:t>
+        <w:t>: recomendação 12/17</w:t>
       </w:r>
     </w:p>
     <w:p>
@@ -2360,19 +2047,7 @@
         <w:t>Descrição do Subcritério</w:t>
       </w:r>
       <w:r>
-        <w:t xml:space="preserve">: Todas as informações que o usuário necessita para cumprir uma ação devem </w:t>
-      </w:r>
-      <w:r>
-        <w:t>ser apresentadas pelo sistema; O</w:t>
-      </w:r>
-      <w:r>
-        <w:t xml:space="preserve"> usuário não deve precisar memorizar informações entre etapas de um processo (por exemplo, se o usuário precisar de um código de identificação de um funcionário, ele deverá poder buscar essa informação na mesma tela </w:t>
-      </w:r>
-      <w:r>
-        <w:t xml:space="preserve"> </w:t>
-      </w:r>
-      <w:r>
-        <w:t>do sistema)</w:t>
+        <w:t>: Ao interagir com um menu, deve ser óbvio ao usuário se um item desse menu irá executar um comando, ou se ele o levará a uma nova série de menus.</w:t>
       </w:r>
     </w:p>
     <w:p>
@@ -2406,29 +2081,117 @@
           <w:bCs/>
           <w:color w:val="FF0000"/>
         </w:rPr>
-        <w:t xml:space="preserve">Corrigir Atividade </w:t>
-      </w:r>
-      <w:r>
-        <w:rPr>
-          <w:b/>
-          <w:bCs/>
-          <w:color w:val="FF0000"/>
-        </w:rPr>
-        <w:t>–</w:t>
-      </w:r>
-      <w:r>
-        <w:rPr>
-          <w:b/>
-          <w:bCs/>
-          <w:color w:val="FF0000"/>
-        </w:rPr>
-        <w:t xml:space="preserve"> F</w:t>
-      </w:r>
-    </w:p>
-    <w:p>
-      <w:pPr>
-        <w:jc w:val="both"/>
-      </w:pPr>
+        <w:t xml:space="preserve">Lista de atividades </w:t>
+      </w:r>
+      <w:r>
+        <w:rPr>
+          <w:b/>
+          <w:bCs/>
+          <w:color w:val="FF0000"/>
+        </w:rPr>
+        <w:t xml:space="preserve">– </w:t>
+      </w:r>
+      <w:r>
+        <w:rPr>
+          <w:b/>
+          <w:bCs/>
+          <w:color w:val="FF0000"/>
+        </w:rPr>
+        <w:t>F</w:t>
+      </w:r>
+    </w:p>
+    <w:p>
+      <w:pPr>
+        <w:jc w:val="both"/>
+        <w:rPr>
+          <w:b/>
+          <w:bCs/>
+        </w:rPr>
+      </w:pPr>
+    </w:p>
+    <w:p>
+      <w:pPr>
+        <w:jc w:val="both"/>
+        <w:rPr>
+          <w:b/>
+          <w:bCs/>
+        </w:rPr>
+      </w:pPr>
+      <w:r>
+        <w:rPr>
+          <w:b/>
+          <w:bCs/>
+        </w:rPr>
+        <w:t xml:space="preserve">Código do Critério: </w:t>
+      </w:r>
+      <w:r>
+        <w:rPr>
+          <w:bCs/>
+        </w:rPr>
+        <w:t>13/18</w:t>
+      </w:r>
+    </w:p>
+    <w:p>
+      <w:pPr>
+        <w:jc w:val="both"/>
+        <w:rPr>
+          <w:b/>
+          <w:bCs/>
+        </w:rPr>
+      </w:pPr>
+      <w:r>
+        <w:rPr>
+          <w:b/>
+          <w:bCs/>
+        </w:rPr>
+        <w:t xml:space="preserve">Nome do Critério: </w:t>
+      </w:r>
+      <w:r>
+        <w:t>Proteção contra erros</w:t>
+      </w:r>
+    </w:p>
+    <w:p>
+      <w:pPr>
+        <w:jc w:val="both"/>
+      </w:pPr>
+      <w:r>
+        <w:rPr>
+          <w:b/>
+          <w:bCs/>
+        </w:rPr>
+        <w:t>Descrição do Critério</w:t>
+      </w:r>
+      <w:r>
+        <w:t>: A aplicação deste critério visa informar ao usuário sobre a existência de erros antes que seja necessário fazer a validação da tarefa atual, evitando interrupções no fluxo de trabalho, e evitar que ocorram erros de execução do sistema pelo usuário</w:t>
+      </w:r>
+    </w:p>
+    <w:p>
+      <w:pPr>
+        <w:jc w:val="both"/>
+        <w:rPr>
+          <w:b/>
+          <w:bCs/>
+        </w:rPr>
+      </w:pPr>
+    </w:p>
+    <w:p>
+      <w:pPr>
+        <w:jc w:val="both"/>
+        <w:rPr>
+          <w:b/>
+          <w:bCs/>
+        </w:rPr>
+      </w:pPr>
+      <w:r>
+        <w:rPr>
+          <w:b/>
+          <w:bCs/>
+        </w:rPr>
+        <w:t>Subcritérios</w:t>
+      </w:r>
+      <w:r>
+        <w:t>:</w:t>
+      </w:r>
     </w:p>
     <w:p>
       <w:pPr>
@@ -2446,7 +2209,7 @@
         <w:t>Código</w:t>
       </w:r>
       <w:r>
-        <w:t>: recomendação 12/17</w:t>
+        <w:t>: 1/7</w:t>
       </w:r>
     </w:p>
     <w:p>
@@ -2465,7 +2228,16 @@
         <w:t>Descrição do Subcritério</w:t>
       </w:r>
       <w:r>
-        <w:t>: Ao interagir com um menu, deve ser óbvio ao usuário se um item desse menu irá executar um comando, ou se ele o levará a uma nova série de menus.</w:t>
+        <w:t>: Quando a seleção de um elemento da dela ocorrer através de um apontador (</w:t>
+      </w:r>
+      <w:r>
+        <w:rPr>
+          <w:i/>
+        </w:rPr>
+        <w:t>mouse, touchscreen</w:t>
+      </w:r>
+      <w:r>
+        <w:t>), os elementos deverão estar distantes o suficiente para evitar que o item errado seja selecionado. Além disso, a área de ativação desses elementos deve ser consistente em todo o sistema.</w:t>
       </w:r>
     </w:p>
     <w:p>
@@ -2499,116 +2271,348 @@
           <w:bCs/>
           <w:color w:val="FF0000"/>
         </w:rPr>
-        <w:t xml:space="preserve">Lista de atividades </w:t>
-      </w:r>
-      <w:r>
-        <w:rPr>
-          <w:b/>
-          <w:bCs/>
-          <w:color w:val="FF0000"/>
-        </w:rPr>
-        <w:t xml:space="preserve">– </w:t>
-      </w:r>
-      <w:r>
-        <w:rPr>
-          <w:b/>
-          <w:bCs/>
-          <w:color w:val="FF0000"/>
-        </w:rPr>
-        <w:t>F</w:t>
-      </w:r>
-    </w:p>
-    <w:p>
-      <w:pPr>
-        <w:jc w:val="both"/>
-        <w:rPr>
-          <w:b/>
-          <w:bCs/>
-        </w:rPr>
-      </w:pPr>
-    </w:p>
-    <w:p>
-      <w:pPr>
-        <w:jc w:val="both"/>
-        <w:rPr>
-          <w:b/>
-          <w:bCs/>
-        </w:rPr>
-      </w:pPr>
-      <w:r>
-        <w:rPr>
-          <w:b/>
-          <w:bCs/>
-        </w:rPr>
-        <w:t xml:space="preserve">Código do Critério: </w:t>
-      </w:r>
-      <w:r>
-        <w:rPr>
-          <w:bCs/>
-        </w:rPr>
-        <w:t>13/18</w:t>
-      </w:r>
-    </w:p>
-    <w:p>
-      <w:pPr>
-        <w:jc w:val="both"/>
-        <w:rPr>
-          <w:b/>
-          <w:bCs/>
-        </w:rPr>
-      </w:pPr>
-      <w:r>
-        <w:rPr>
-          <w:b/>
-          <w:bCs/>
-        </w:rPr>
-        <w:t xml:space="preserve">Nome do Critério: </w:t>
-      </w:r>
-      <w:r>
-        <w:t>Proteção contra erros</w:t>
-      </w:r>
-    </w:p>
-    <w:p>
-      <w:pPr>
-        <w:jc w:val="both"/>
-      </w:pPr>
-      <w:r>
-        <w:rPr>
-          <w:b/>
-          <w:bCs/>
+        <w:t>Correção de atividade - G</w:t>
+      </w:r>
+    </w:p>
+    <w:p>
+      <w:pPr>
+        <w:jc w:val="both"/>
+        <w:rPr>
+          <w:b/>
+          <w:bCs/>
+        </w:rPr>
+      </w:pPr>
+    </w:p>
+    <w:p>
+      <w:pPr>
+        <w:jc w:val="both"/>
+        <w:rPr>
+          <w:b/>
+          <w:bCs/>
+        </w:rPr>
+      </w:pPr>
+      <w:r>
+        <w:rPr>
+          <w:b/>
+          <w:bCs/>
+        </w:rPr>
+        <w:t>Código</w:t>
+      </w:r>
+      <w:r>
+        <w:t>: 2/7</w:t>
+      </w:r>
+    </w:p>
+    <w:p>
+      <w:pPr>
+        <w:jc w:val="both"/>
+        <w:rPr>
+          <w:b/>
+          <w:bCs/>
+        </w:rPr>
+      </w:pPr>
+      <w:r>
+        <w:rPr>
+          <w:b/>
+          <w:bCs/>
+        </w:rPr>
+        <w:t>Descrição do Subcritério</w:t>
+      </w:r>
+      <w:r>
+        <w:t xml:space="preserve">: Sempre que o usuário realizar uma ação destrutiva (excluir ou atualizar </w:t>
+      </w:r>
+      <w:r>
+        <w:lastRenderedPageBreak/>
+        <w:t xml:space="preserve">um dado no banco de dados, por exemplo), o botão </w:t>
+      </w:r>
+      <w:r>
+        <w:rPr>
+          <w:i/>
+        </w:rPr>
+        <w:t>default</w:t>
+      </w:r>
+      <w:r>
+        <w:t xml:space="preserve"> para a realização desta tarefa deverá ser aquele que preserva os dados e o esforço do usuário.</w:t>
+      </w:r>
+    </w:p>
+    <w:p>
+      <w:pPr>
+        <w:jc w:val="both"/>
+        <w:rPr>
+          <w:b/>
+          <w:bCs/>
+        </w:rPr>
+      </w:pPr>
+      <w:r>
+        <w:rPr>
+          <w:b/>
+          <w:bCs/>
+        </w:rPr>
+        <w:t>Imagem do protótipo de tela do sistema em que o subcritério será aplicado:</w:t>
+      </w:r>
+    </w:p>
+    <w:p>
+      <w:pPr>
+        <w:jc w:val="both"/>
+        <w:rPr>
+          <w:b/>
+          <w:bCs/>
+          <w:color w:val="FF0000"/>
+        </w:rPr>
+      </w:pPr>
+      <w:r>
+        <w:rPr>
+          <w:b/>
+          <w:bCs/>
+          <w:color w:val="FF0000"/>
+        </w:rPr>
+        <w:t>Tela inicial Gerente confirmar exclusão - G</w:t>
+      </w:r>
+    </w:p>
+    <w:p>
+      <w:pPr>
+        <w:jc w:val="both"/>
+        <w:rPr>
+          <w:b/>
+          <w:bCs/>
+        </w:rPr>
+      </w:pPr>
+    </w:p>
+    <w:p>
+      <w:pPr>
+        <w:jc w:val="both"/>
+        <w:rPr>
+          <w:b/>
+          <w:bCs/>
+        </w:rPr>
+      </w:pPr>
+      <w:r>
+        <w:rPr>
+          <w:b/>
+          <w:bCs/>
+        </w:rPr>
+        <w:t>Código</w:t>
+      </w:r>
+      <w:r>
+        <w:t>: 3/7</w:t>
+      </w:r>
+    </w:p>
+    <w:p>
+      <w:pPr>
+        <w:jc w:val="both"/>
+      </w:pPr>
+      <w:r>
+        <w:rPr>
+          <w:b/>
+          <w:bCs/>
+        </w:rPr>
+        <w:t>Descrição do Subcritério</w:t>
+      </w:r>
+      <w:r>
+        <w:t xml:space="preserve">: </w:t>
+      </w:r>
+      <w:r>
+        <w:t>O sistema deve solicitar confirmação (dupla) de ações comandadas que podem gerar perdas de dados</w:t>
+      </w:r>
+      <w:r>
+        <w:t xml:space="preserve"> e/ou resultados catastróficos.</w:t>
+      </w:r>
+    </w:p>
+    <w:p>
+      <w:pPr>
+        <w:jc w:val="both"/>
+        <w:rPr>
+          <w:b/>
+          <w:bCs/>
+        </w:rPr>
+      </w:pPr>
+      <w:r>
+        <w:rPr>
+          <w:b/>
+          <w:bCs/>
+        </w:rPr>
+        <w:t>Imagem do protótipo de tela do sistema em que o subcritério será aplicado:</w:t>
+      </w:r>
+    </w:p>
+    <w:p>
+      <w:pPr>
+        <w:jc w:val="both"/>
+        <w:rPr>
+          <w:b/>
+          <w:bCs/>
+          <w:color w:val="FF0000"/>
+        </w:rPr>
+      </w:pPr>
+      <w:r>
+        <w:rPr>
+          <w:b/>
+          <w:bCs/>
+          <w:color w:val="FF0000"/>
+        </w:rPr>
+        <w:t>Tela inicial Gerente confirmar exclusão dupla - G</w:t>
+      </w:r>
+    </w:p>
+    <w:p>
+      <w:pPr>
+        <w:jc w:val="both"/>
+      </w:pPr>
+    </w:p>
+    <w:p>
+      <w:pPr>
+        <w:jc w:val="both"/>
+        <w:rPr>
+          <w:b/>
+          <w:bCs/>
+        </w:rPr>
+      </w:pPr>
+      <w:r>
+        <w:rPr>
+          <w:b/>
+          <w:bCs/>
+        </w:rPr>
+        <w:t>Código</w:t>
+      </w:r>
+      <w:r>
+        <w:t>: 4/7</w:t>
+      </w:r>
+    </w:p>
+    <w:p>
+      <w:pPr>
+        <w:jc w:val="both"/>
+        <w:rPr>
+          <w:b/>
+          <w:bCs/>
+        </w:rPr>
+      </w:pPr>
+      <w:r>
+        <w:rPr>
+          <w:b/>
+          <w:bCs/>
+        </w:rPr>
+        <w:t>Descrição do Subcritério</w:t>
+      </w:r>
+      <w:r>
+        <w:t>: Se o usuário desejar encerrar uma sessão e existir o risco de dados serem perdidos (como dados digitados em campos mas não salvos no sistema), o usuário deve ser notificado de que dados podem ser perdidos, e ele deverá poder cancelar sua ação.</w:t>
+      </w:r>
+    </w:p>
+    <w:p>
+      <w:pPr>
+        <w:jc w:val="both"/>
+        <w:rPr>
+          <w:b/>
+          <w:bCs/>
+        </w:rPr>
+      </w:pPr>
+      <w:r>
+        <w:rPr>
+          <w:b/>
+          <w:bCs/>
+        </w:rPr>
+        <w:t>Imagem do protótipo de tela do sistema em que o subcritério será aplicado:</w:t>
+      </w:r>
+    </w:p>
+    <w:p>
+      <w:pPr>
+        <w:jc w:val="both"/>
+        <w:rPr>
+          <w:b/>
+          <w:bCs/>
+          <w:color w:val="FF0000"/>
+        </w:rPr>
+      </w:pPr>
+      <w:r>
+        <w:rPr>
+          <w:b/>
+          <w:bCs/>
+          <w:color w:val="FF0000"/>
+        </w:rPr>
+        <w:t>Corrigir atividade</w:t>
+      </w:r>
+      <w:r>
+        <w:rPr>
+          <w:b/>
+          <w:bCs/>
+          <w:color w:val="FF0000"/>
+        </w:rPr>
+        <w:t xml:space="preserve"> logout</w:t>
+      </w:r>
+      <w:r>
+        <w:rPr>
+          <w:b/>
+          <w:bCs/>
+          <w:color w:val="FF0000"/>
+        </w:rPr>
+        <w:t xml:space="preserve"> - F</w:t>
+      </w:r>
+    </w:p>
+    <w:p>
+      <w:pPr>
+        <w:jc w:val="both"/>
+        <w:rPr>
+          <w:b/>
+          <w:bCs/>
+        </w:rPr>
+      </w:pPr>
+    </w:p>
+    <w:p>
+      <w:pPr>
+        <w:jc w:val="both"/>
+        <w:rPr>
+          <w:b/>
+          <w:bCs/>
+        </w:rPr>
+      </w:pPr>
+    </w:p>
+    <w:p>
+      <w:r>
+        <w:rPr>
+          <w:b/>
+        </w:rPr>
+        <w:t>Código do Critério</w:t>
+      </w:r>
+      <w:r>
+        <w:t>: 09</w:t>
+      </w:r>
+      <w:r>
+        <w:t>/18</w:t>
+      </w:r>
+    </w:p>
+    <w:p>
+      <w:r>
+        <w:rPr>
+          <w:b/>
+        </w:rPr>
+        <w:t>Nome do Critério</w:t>
+      </w:r>
+      <w:r>
+        <w:t xml:space="preserve">: </w:t>
+      </w:r>
+      <w:r>
+        <w:t>Ações explícitas</w:t>
+      </w:r>
+    </w:p>
+    <w:p>
+      <w:r>
+        <w:rPr>
+          <w:b/>
         </w:rPr>
         <w:t>Descrição do Critério</w:t>
       </w:r>
       <w:r>
-        <w:t>: A aplicação deste critério visa informar ao usuário sobre a existência de erros antes que seja necessário fazer a validação da tarefa atual, evitando interrupções no fluxo de trabalho, e evitar que ocorram erros de execução do sistema pelo usuário</w:t>
-      </w:r>
-    </w:p>
-    <w:p>
-      <w:pPr>
-        <w:jc w:val="both"/>
-        <w:rPr>
-          <w:b/>
-          <w:bCs/>
-        </w:rPr>
-      </w:pPr>
-    </w:p>
-    <w:p>
-      <w:pPr>
-        <w:jc w:val="both"/>
-        <w:rPr>
-          <w:b/>
-          <w:bCs/>
-        </w:rPr>
-      </w:pPr>
-      <w:r>
-        <w:rPr>
-          <w:b/>
-          <w:bCs/>
-        </w:rPr>
-        <w:t>Subcritérios</w:t>
-      </w:r>
-      <w:r>
-        <w:t>:</w:t>
+        <w:t>: Quando o processamento pelo computador resulta de ações explícitas dos usuários, estes aprendem e entendem melhor o funcionamento da aplicação e menos erros são observados.</w:t>
+      </w:r>
+    </w:p>
+    <w:p/>
+    <w:p>
+      <w:pPr>
+        <w:rPr>
+          <w:b/>
+        </w:rPr>
+      </w:pPr>
+      <w:r>
+        <w:rPr>
+          <w:b/>
+        </w:rPr>
+        <w:t>Subcritérios:</w:t>
       </w:r>
     </w:p>
     <w:p>
@@ -2627,16 +2631,12 @@
         <w:t>Código</w:t>
       </w:r>
       <w:r>
-        <w:t>: 1/7</w:t>
-      </w:r>
-    </w:p>
-    <w:p>
-      <w:pPr>
-        <w:jc w:val="both"/>
-        <w:rPr>
-          <w:b/>
-          <w:bCs/>
-        </w:rPr>
+        <w:t>: 1/4</w:t>
+      </w:r>
+    </w:p>
+    <w:p>
+      <w:pPr>
+        <w:jc w:val="both"/>
       </w:pPr>
       <w:r>
         <w:rPr>
@@ -2646,24 +2646,19 @@
         <w:t>Descrição do Subcritério</w:t>
       </w:r>
       <w:r>
-        <w:t>: Quando a seleção de um elemento da dela ocorrer através de um apontador (</w:t>
-      </w:r>
-      <w:r>
-        <w:rPr>
-          <w:i/>
-        </w:rPr>
-        <w:t xml:space="preserve">mouse, </w:t>
-      </w:r>
-      <w:proofErr w:type="spellStart"/>
-      <w:r>
-        <w:rPr>
-          <w:i/>
-        </w:rPr>
-        <w:t>touchscreen</w:t>
-      </w:r>
-      <w:proofErr w:type="spellEnd"/>
-      <w:r>
-        <w:t>), os elementos deverão estar distantes o suficiente para evitar que o item errado seja selecionado. Além disso, a área de ativação desses elementos deve ser consistente em todo o sistema.</w:t>
+        <w:t xml:space="preserve">: </w:t>
+      </w:r>
+      <w:r>
+        <w:t>Permi</w:t>
+      </w:r>
+      <w:r>
+        <w:t>ta aos usuários controlar a sequ</w:t>
+      </w:r>
+      <w:r>
+        <w:t>ência das transações através de ações explícitas; adie o processamento até que uma ação explí</w:t>
+      </w:r>
+      <w:r>
+        <w:t>cita do usuário seja comandada.</w:t>
       </w:r>
     </w:p>
     <w:p>
@@ -2688,9 +2683,19 @@
         <w:rPr>
           <w:b/>
           <w:bCs/>
-        </w:rPr>
-      </w:pPr>
-    </w:p>
+          <w:color w:val="FF0000"/>
+        </w:rPr>
+      </w:pPr>
+      <w:r>
+        <w:rPr>
+          <w:b/>
+          <w:bCs/>
+          <w:color w:val="FF0000"/>
+        </w:rPr>
+        <w:t>Corrigir atividade - F</w:t>
+      </w:r>
+    </w:p>
+    <w:p/>
     <w:p>
       <w:pPr>
         <w:jc w:val="both"/>
@@ -2707,16 +2712,15 @@
         <w:t>Código</w:t>
       </w:r>
       <w:r>
-        <w:t>: 2/7</w:t>
-      </w:r>
-    </w:p>
-    <w:p>
-      <w:pPr>
-        <w:jc w:val="both"/>
-        <w:rPr>
-          <w:b/>
-          <w:bCs/>
-        </w:rPr>
+        <w:t>: 2</w:t>
+      </w:r>
+      <w:r>
+        <w:t>/4</w:t>
+      </w:r>
+    </w:p>
+    <w:p>
+      <w:pPr>
+        <w:jc w:val="both"/>
       </w:pPr>
       <w:r>
         <w:rPr>
@@ -2726,20 +2730,19 @@
         <w:t>Descrição do Subcritério</w:t>
       </w:r>
       <w:r>
-        <w:t xml:space="preserve">: Sempre que o usuário realizar uma ação destrutiva (excluir ou atualizar um dado no banco de dados, por exemplo), o botão </w:t>
-      </w:r>
-      <w:r>
-        <w:rPr>
-          <w:i/>
-        </w:rPr>
-        <w:t>default</w:t>
-      </w:r>
-      <w:r>
-        <w:t xml:space="preserve"> para a realização desta tarefa deverá ser </w:t>
-      </w:r>
-      <w:r>
-        <w:lastRenderedPageBreak/>
-        <w:t>aquele que preserva os dados e o esforço do usuário.</w:t>
+        <w:t xml:space="preserve">: </w:t>
+      </w:r>
+      <w:r>
+        <w:t xml:space="preserve">Se a seleção do menu for feita através </w:t>
+      </w:r>
+      <w:r>
+        <w:t>de um mouse</w:t>
+      </w:r>
+      <w:r>
+        <w:t>, faça a ativação em dois passos. Primeiramente, posicione o cursor para designar a opção selecionada, e a seguir, faça uma</w:t>
+      </w:r>
+      <w:r>
+        <w:t xml:space="preserve"> entrada de controle explícita.</w:t>
       </w:r>
     </w:p>
     <w:p>
@@ -2764,9 +2767,19 @@
         <w:rPr>
           <w:b/>
           <w:bCs/>
-        </w:rPr>
-      </w:pPr>
-    </w:p>
+          <w:color w:val="FF0000"/>
+        </w:rPr>
+      </w:pPr>
+      <w:r>
+        <w:rPr>
+          <w:b/>
+          <w:bCs/>
+          <w:color w:val="FF0000"/>
+        </w:rPr>
+        <w:t>Tela inicial Gerente - G</w:t>
+      </w:r>
+    </w:p>
+    <w:p/>
     <w:p>
       <w:pPr>
         <w:jc w:val="both"/>
@@ -2783,16 +2796,15 @@
         <w:t>Código</w:t>
       </w:r>
       <w:r>
-        <w:t>: 3/7</w:t>
-      </w:r>
-    </w:p>
-    <w:p>
-      <w:pPr>
-        <w:jc w:val="both"/>
-        <w:rPr>
-          <w:b/>
-          <w:bCs/>
-        </w:rPr>
+        <w:t>: 3</w:t>
+      </w:r>
+      <w:r>
+        <w:t>/4</w:t>
+      </w:r>
+    </w:p>
+    <w:p>
+      <w:pPr>
+        <w:jc w:val="both"/>
       </w:pPr>
       <w:r>
         <w:rPr>
@@ -2802,15 +2814,13 @@
         <w:t>Descrição do Subcritério</w:t>
       </w:r>
       <w:r>
-        <w:t xml:space="preserve">: Se um dado longo precisar ser inserido pelo usuário (CEP, códigos de barras, </w:t>
-      </w:r>
-      <w:proofErr w:type="spellStart"/>
-      <w:r>
-        <w:t>etc</w:t>
-      </w:r>
-      <w:proofErr w:type="spellEnd"/>
-      <w:r>
-        <w:t>), esse dado deverá ser dividido em grupos de dados menores, separados por espaços ou outros sinais de pontuação padrões.</w:t>
+        <w:t xml:space="preserve">: </w:t>
+      </w:r>
+      <w:r>
+        <w:t xml:space="preserve">Exija sempre do usuário uma ação de "ENTER" explícita para iniciar o processamento de um dado; não inicie o processamento como um efeito </w:t>
+      </w:r>
+      <w:r>
+        <w:t>colateral de alguma outra ação.</w:t>
       </w:r>
     </w:p>
     <w:p>
@@ -2832,8 +2842,24 @@
     <w:p>
       <w:pPr>
         <w:jc w:val="both"/>
-      </w:pPr>
-    </w:p>
+        <w:rPr>
+          <w:b/>
+          <w:bCs/>
+          <w:color w:val="FF0000"/>
+        </w:rPr>
+      </w:pPr>
+      <w:r>
+        <w:rPr>
+          <w:b/>
+          <w:bCs/>
+          <w:color w:val="FF0000"/>
+        </w:rPr>
+        <w:t>Tela de Login</w:t>
+      </w:r>
+      <w:bookmarkStart w:id="0" w:name="_GoBack"/>
+      <w:bookmarkEnd w:id="0"/>
+    </w:p>
+    <w:p/>
     <w:p>
       <w:pPr>
         <w:jc w:val="both"/>
@@ -2850,16 +2876,15 @@
         <w:t>Código</w:t>
       </w:r>
       <w:r>
-        <w:t>: 4/7</w:t>
-      </w:r>
-    </w:p>
-    <w:p>
-      <w:pPr>
-        <w:jc w:val="both"/>
-        <w:rPr>
-          <w:b/>
-          <w:bCs/>
-        </w:rPr>
+        <w:t>: 4</w:t>
+      </w:r>
+      <w:r>
+        <w:t>/4</w:t>
+      </w:r>
+    </w:p>
+    <w:p>
+      <w:pPr>
+        <w:jc w:val="both"/>
       </w:pPr>
       <w:r>
         <w:rPr>
@@ -2869,7 +2894,13 @@
         <w:t>Descrição do Subcritério</w:t>
       </w:r>
       <w:r>
-        <w:t>: Se o usuário desejar encerrar uma sessão e existir o risco de dados serem perdidos (como dados digitados em campos mas não salvos no sistema), o usuário deve ser notificado de que dados podem ser perdidos, e ele deverá poder cancelar sua ação.</w:t>
+        <w:t xml:space="preserve">: </w:t>
+      </w:r>
+      <w:r>
+        <w:t>Solicite aos usuários que explicitamente acionem uma tecla (por exemplo o "TAB") para mover o cursor de um campo de entrada de dados para o seguinte. O computador não fornecerá tal controle a</w:t>
+      </w:r>
+      <w:r>
+        <w:t>utomaticamente.</w:t>
       </w:r>
     </w:p>
     <w:p>
@@ -2894,9 +2925,28 @@
         <w:rPr>
           <w:b/>
           <w:bCs/>
-        </w:rPr>
-      </w:pPr>
-    </w:p>
+          <w:color w:val="FF0000"/>
+        </w:rPr>
+      </w:pPr>
+      <w:r>
+        <w:rPr>
+          <w:b/>
+          <w:bCs/>
+          <w:color w:val="FF0000"/>
+        </w:rPr>
+        <w:t xml:space="preserve">Relatórios – G </w:t>
+      </w:r>
+    </w:p>
+    <w:p>
+      <w:pPr>
+        <w:jc w:val="both"/>
+        <w:rPr>
+          <w:b/>
+          <w:bCs/>
+        </w:rPr>
+      </w:pPr>
+    </w:p>
+    <w:p/>
     <w:p/>
     <w:sectPr>
       <w:pgSz w:w="11906" w:h="16838"/>

</xml_diff>